<commit_message>
Section 7 - Create Shopping Cart API
</commit_message>
<xml_diff>
--- a/MIcroservicesDotnetmastery.docx
+++ b/MIcroservicesDotnetmastery.docx
@@ -498,57 +498,6 @@
           <w:szCs w:val="19"/>
         </w:rPr>
         <w:t>ApplicationDbContext</w:t>
-      </w:r>
-      <w:proofErr w:type="spellEnd"/>
-    </w:p>
-    <w:p>
-      <w:pPr>
-        <w:rPr>
-          <w:rFonts w:ascii="Cascadia Mono" w:hAnsi="Cascadia Mono" w:cs="Cascadia Mono"/>
-          <w:color w:val="000000"/>
-          <w:sz w:val="19"/>
-          <w:szCs w:val="19"/>
-        </w:rPr>
-      </w:pPr>
-    </w:p>
-    <w:p>
-      <w:pPr>
-        <w:rPr>
-          <w:rFonts w:ascii="Cascadia Mono" w:hAnsi="Cascadia Mono" w:cs="Cascadia Mono"/>
-          <w:color w:val="000000"/>
-          <w:sz w:val="19"/>
-          <w:szCs w:val="19"/>
-        </w:rPr>
-      </w:pPr>
-      <w:proofErr w:type="spellStart"/>
-      <w:r>
-        <w:rPr>
-          <w:rFonts w:ascii="Cascadia Mono" w:hAnsi="Cascadia Mono" w:cs="Cascadia Mono"/>
-          <w:color w:val="000000"/>
-          <w:sz w:val="19"/>
-          <w:szCs w:val="19"/>
-        </w:rPr>
-        <w:t>Mango.Web</w:t>
-      </w:r>
-      <w:proofErr w:type="spellEnd"/>
-      <w:r>
-        <w:rPr>
-          <w:rFonts w:ascii="Cascadia Mono" w:hAnsi="Cascadia Mono" w:cs="Cascadia Mono"/>
-          <w:color w:val="000000"/>
-          <w:sz w:val="19"/>
-          <w:szCs w:val="19"/>
-        </w:rPr>
-        <w:t>/Views/Home/</w:t>
-      </w:r>
-      <w:proofErr w:type="spellStart"/>
-      <w:r>
-        <w:rPr>
-          <w:rFonts w:ascii="Cascadia Mono" w:hAnsi="Cascadia Mono" w:cs="Cascadia Mono"/>
-          <w:color w:val="000000"/>
-          <w:sz w:val="19"/>
-          <w:szCs w:val="19"/>
-        </w:rPr>
-        <w:t>Details.cshtml</w:t>
       </w:r>
       <w:proofErr w:type="spellEnd"/>
     </w:p>

</xml_diff>

<commit_message>
Section 7 - Entity Models for Shopping Cart API
</commit_message>
<xml_diff>
--- a/MIcroservicesDotnetmastery.docx
+++ b/MIcroservicesDotnetmastery.docx
@@ -258,7 +258,27 @@
           <w:sz w:val="19"/>
           <w:szCs w:val="19"/>
         </w:rPr>
-        <w:t xml:space="preserve"> project to both project to test it.</w:t>
+        <w:t xml:space="preserve"> project to </w:t>
+      </w:r>
+      <w:proofErr w:type="gramStart"/>
+      <w:r>
+        <w:rPr>
+          <w:rFonts w:ascii="Cascadia Mono" w:hAnsi="Cascadia Mono" w:cs="Cascadia Mono"/>
+          <w:color w:val="000000"/>
+          <w:sz w:val="19"/>
+          <w:szCs w:val="19"/>
+        </w:rPr>
+        <w:t>both project</w:t>
+      </w:r>
+      <w:proofErr w:type="gramEnd"/>
+      <w:r>
+        <w:rPr>
+          <w:rFonts w:ascii="Cascadia Mono" w:hAnsi="Cascadia Mono" w:cs="Cascadia Mono"/>
+          <w:color w:val="000000"/>
+          <w:sz w:val="19"/>
+          <w:szCs w:val="19"/>
+        </w:rPr>
+        <w:t xml:space="preserve"> to test it.</w:t>
       </w:r>
     </w:p>
     <w:p>
@@ -500,6 +520,26 @@
         <w:t>ApplicationDbContext</w:t>
       </w:r>
       <w:proofErr w:type="spellEnd"/>
+    </w:p>
+    <w:p>
+      <w:pPr>
+        <w:rPr>
+          <w:rFonts w:ascii="Cascadia Mono" w:hAnsi="Cascadia Mono" w:cs="Cascadia Mono"/>
+          <w:color w:val="000000"/>
+          <w:sz w:val="19"/>
+          <w:szCs w:val="19"/>
+        </w:rPr>
+      </w:pPr>
+    </w:p>
+    <w:p>
+      <w:pPr>
+        <w:rPr>
+          <w:rFonts w:ascii="Cascadia Mono" w:hAnsi="Cascadia Mono" w:cs="Cascadia Mono"/>
+          <w:color w:val="000000"/>
+          <w:sz w:val="19"/>
+          <w:szCs w:val="19"/>
+        </w:rPr>
+      </w:pPr>
     </w:p>
     <w:p>
       <w:pPr>

</xml_diff>

<commit_message>
Section 9 - Shopping Cart UI
</commit_message>
<xml_diff>
--- a/MIcroservicesDotnetmastery.docx
+++ b/MIcroservicesDotnetmastery.docx
@@ -258,27 +258,7 @@
           <w:sz w:val="19"/>
           <w:szCs w:val="19"/>
         </w:rPr>
-        <w:t xml:space="preserve"> project to </w:t>
-      </w:r>
-      <w:proofErr w:type="gramStart"/>
-      <w:r>
-        <w:rPr>
-          <w:rFonts w:ascii="Cascadia Mono" w:hAnsi="Cascadia Mono" w:cs="Cascadia Mono"/>
-          <w:color w:val="000000"/>
-          <w:sz w:val="19"/>
-          <w:szCs w:val="19"/>
-        </w:rPr>
-        <w:t>both project</w:t>
-      </w:r>
-      <w:proofErr w:type="gramEnd"/>
-      <w:r>
-        <w:rPr>
-          <w:rFonts w:ascii="Cascadia Mono" w:hAnsi="Cascadia Mono" w:cs="Cascadia Mono"/>
-          <w:color w:val="000000"/>
-          <w:sz w:val="19"/>
-          <w:szCs w:val="19"/>
-        </w:rPr>
-        <w:t xml:space="preserve"> to test it.</w:t>
+        <w:t xml:space="preserve"> project to both project to test it.</w:t>
       </w:r>
     </w:p>
     <w:p>
@@ -520,6 +500,16 @@
         <w:t>ApplicationDbContext</w:t>
       </w:r>
       <w:proofErr w:type="spellEnd"/>
+    </w:p>
+    <w:p>
+      <w:pPr>
+        <w:rPr>
+          <w:rFonts w:ascii="Cascadia Mono" w:hAnsi="Cascadia Mono" w:cs="Cascadia Mono"/>
+          <w:color w:val="000000"/>
+          <w:sz w:val="19"/>
+          <w:szCs w:val="19"/>
+        </w:rPr>
+      </w:pPr>
     </w:p>
     <w:p>
       <w:pPr>

</xml_diff>

<commit_message>
Section 11 - Configure Shopping Cart API with new methods
</commit_message>
<xml_diff>
--- a/MIcroservicesDotnetmastery.docx
+++ b/MIcroservicesDotnetmastery.docx
@@ -557,6 +557,45 @@
           <w:szCs w:val="19"/>
         </w:rPr>
         <w:t>AddCouponTodb</w:t>
+      </w:r>
+      <w:proofErr w:type="spellEnd"/>
+    </w:p>
+    <w:p>
+      <w:pPr>
+        <w:rPr>
+          <w:rFonts w:ascii="Cascadia Mono" w:hAnsi="Cascadia Mono" w:cs="Cascadia Mono"/>
+          <w:color w:val="000000"/>
+          <w:sz w:val="19"/>
+          <w:szCs w:val="19"/>
+        </w:rPr>
+      </w:pPr>
+      <w:r>
+        <w:rPr>
+          <w:rFonts w:ascii="Cascadia Mono" w:hAnsi="Cascadia Mono" w:cs="Cascadia Mono"/>
+          <w:color w:val="000000"/>
+          <w:sz w:val="19"/>
+          <w:szCs w:val="19"/>
+        </w:rPr>
+        <w:t>add-migration</w:t>
+      </w:r>
+      <w:r>
+        <w:rPr>
+          <w:rFonts w:ascii="Cascadia Mono" w:hAnsi="Cascadia Mono" w:cs="Cascadia Mono"/>
+          <w:color w:val="000000"/>
+          <w:sz w:val="19"/>
+          <w:szCs w:val="19"/>
+        </w:rPr>
+        <w:t xml:space="preserve"> </w:t>
+      </w:r>
+      <w:proofErr w:type="spellStart"/>
+      <w:r>
+        <w:rPr>
+          <w:rFonts w:ascii="Cascadia Mono" w:hAnsi="Cascadia Mono" w:cs="Cascadia Mono"/>
+          <w:color w:val="000000"/>
+          <w:sz w:val="19"/>
+          <w:szCs w:val="19"/>
+        </w:rPr>
+        <w:t>seedCouponDatabase</w:t>
       </w:r>
       <w:proofErr w:type="spellEnd"/>
     </w:p>

</xml_diff>

<commit_message>
Section 12 - Checkout Message
</commit_message>
<xml_diff>
--- a/MIcroservicesDotnetmastery.docx
+++ b/MIcroservicesDotnetmastery.docx
@@ -8,30 +8,17 @@
           <w:rStyle w:val="Hyperlink"/>
         </w:rPr>
       </w:pPr>
-      <w:r>
-        <w:fldChar w:fldCharType="begin"/>
-      </w:r>
-      <w:r>
-        <w:instrText xml:space="preserve"> HYPERLINK "https://www.dotnetmastery.com/Home/Details?courseId=19" </w:instrText>
-      </w:r>
-      <w:r>
-        <w:fldChar w:fldCharType="separate"/>
-      </w:r>
-      <w:r>
-        <w:rPr>
-          <w:rStyle w:val="Hyperlink"/>
-        </w:rPr>
-        <w:t>https://www.dotnetmastery.com/Home/Details?courseId=19</w:t>
-      </w:r>
-      <w:r>
-        <w:rPr>
-          <w:rStyle w:val="Hyperlink"/>
-        </w:rPr>
-        <w:fldChar w:fldCharType="end"/>
-      </w:r>
-    </w:p>
-    <w:p>
       <w:hyperlink r:id="rId4" w:history="1">
+        <w:r>
+          <w:rPr>
+            <w:rStyle w:val="Hyperlink"/>
+          </w:rPr>
+          <w:t>https://www.dotnetmastery.com/Home/Details?courseId=19</w:t>
+        </w:r>
+      </w:hyperlink>
+    </w:p>
+    <w:p>
+      <w:hyperlink r:id="rId5" w:history="1">
         <w:r>
           <w:rPr>
             <w:rStyle w:val="Hyperlink"/>
@@ -41,7 +28,7 @@
       </w:hyperlink>
     </w:p>
     <w:p>
-      <w:hyperlink r:id="rId5" w:history="1">
+      <w:hyperlink r:id="rId6" w:history="1">
         <w:r>
           <w:rPr>
             <w:rStyle w:val="Hyperlink"/>
@@ -52,13 +39,8 @@
     </w:p>
     <w:p>
       <w:r>
-        <w:t xml:space="preserve">add-migration </w:t>
-      </w:r>
-      <w:proofErr w:type="spellStart"/>
-      <w:r>
-        <w:t>AddProductModelToDb</w:t>
-      </w:r>
-      <w:proofErr w:type="spellEnd"/>
+        <w:t>add-migration AddProductModelToDb</w:t>
+      </w:r>
     </w:p>
     <w:p>
       <w:pPr>
@@ -80,19 +62,9 @@
       </w:r>
     </w:p>
     <w:p>
-      <w:proofErr w:type="spellStart"/>
-      <w:r>
-        <w:t>Mango.Services.ProductAPI</w:t>
-      </w:r>
-      <w:proofErr w:type="spellEnd"/>
-      <w:r>
-        <w:t>/Repository/</w:t>
-      </w:r>
-      <w:proofErr w:type="spellStart"/>
-      <w:r>
-        <w:t>IProductRepository.cs</w:t>
-      </w:r>
-      <w:proofErr w:type="spellEnd"/>
+      <w:r>
+        <w:t>Mango.Services.ProductAPI/Repository/IProductRepository.cs</w:t>
+      </w:r>
     </w:p>
     <w:p/>
     <w:p>
@@ -157,7 +129,7 @@
                     <pic:cNvPicPr/>
                   </pic:nvPicPr>
                   <pic:blipFill>
-                    <a:blip r:embed="rId6"/>
+                    <a:blip r:embed="rId7"/>
                     <a:stretch>
                       <a:fillRect/>
                     </a:stretch>
@@ -185,13 +157,8 @@
         <w:t>add-migration</w:t>
       </w:r>
       <w:r>
-        <w:t xml:space="preserve"> </w:t>
-      </w:r>
-      <w:proofErr w:type="spellStart"/>
-      <w:r>
-        <w:t>seedproduct</w:t>
-      </w:r>
-      <w:proofErr w:type="spellEnd"/>
+        <w:t xml:space="preserve"> seedproduct</w:t>
+      </w:r>
     </w:p>
     <w:p>
       <w:pPr>
@@ -238,47 +205,7 @@
           <w:sz w:val="19"/>
           <w:szCs w:val="19"/>
         </w:rPr>
-        <w:t xml:space="preserve">Make </w:t>
-      </w:r>
-      <w:proofErr w:type="spellStart"/>
-      <w:r>
-        <w:rPr>
-          <w:rFonts w:ascii="Cascadia Mono" w:hAnsi="Cascadia Mono" w:cs="Cascadia Mono"/>
-          <w:color w:val="000000"/>
-          <w:sz w:val="19"/>
-          <w:szCs w:val="19"/>
-        </w:rPr>
-        <w:t>starup</w:t>
-      </w:r>
-      <w:proofErr w:type="spellEnd"/>
-      <w:r>
-        <w:rPr>
-          <w:rFonts w:ascii="Cascadia Mono" w:hAnsi="Cascadia Mono" w:cs="Cascadia Mono"/>
-          <w:color w:val="000000"/>
-          <w:sz w:val="19"/>
-          <w:szCs w:val="19"/>
-        </w:rPr>
-        <w:t xml:space="preserve"> project to </w:t>
-      </w:r>
-      <w:proofErr w:type="gramStart"/>
-      <w:r>
-        <w:rPr>
-          <w:rFonts w:ascii="Cascadia Mono" w:hAnsi="Cascadia Mono" w:cs="Cascadia Mono"/>
-          <w:color w:val="000000"/>
-          <w:sz w:val="19"/>
-          <w:szCs w:val="19"/>
-        </w:rPr>
-        <w:t>both project</w:t>
-      </w:r>
-      <w:proofErr w:type="gramEnd"/>
-      <w:r>
-        <w:rPr>
-          <w:rFonts w:ascii="Cascadia Mono" w:hAnsi="Cascadia Mono" w:cs="Cascadia Mono"/>
-          <w:color w:val="000000"/>
-          <w:sz w:val="19"/>
-          <w:szCs w:val="19"/>
-        </w:rPr>
-        <w:t xml:space="preserve"> to test it.</w:t>
+        <w:t>Make starup project to both project to test it.</w:t>
       </w:r>
     </w:p>
     <w:p>
@@ -299,7 +226,6 @@
         </w:rPr>
         <w:t xml:space="preserve">Best place to debug is </w:t>
       </w:r>
-      <w:proofErr w:type="spellStart"/>
       <w:r>
         <w:rPr>
           <w:rFonts w:ascii="Cascadia Mono" w:hAnsi="Cascadia Mono" w:cs="Cascadia Mono"/>
@@ -309,7 +235,6 @@
         </w:rPr>
         <w:t>BaseService.cs</w:t>
       </w:r>
-      <w:proofErr w:type="spellEnd"/>
       <w:r>
         <w:rPr>
           <w:rFonts w:ascii="Cascadia Mono" w:hAnsi="Cascadia Mono" w:cs="Cascadia Mono"/>
@@ -346,19 +271,8 @@
           <w:sz w:val="19"/>
           <w:szCs w:val="19"/>
         </w:rPr>
-        <w:t xml:space="preserve">add-migration </w:t>
-      </w:r>
-      <w:proofErr w:type="spellStart"/>
-      <w:r>
-        <w:rPr>
-          <w:rFonts w:ascii="Cascadia Mono" w:hAnsi="Cascadia Mono" w:cs="Cascadia Mono"/>
-          <w:color w:val="000000"/>
-          <w:sz w:val="19"/>
-          <w:szCs w:val="19"/>
-        </w:rPr>
-        <w:t>ConfigureDefaultIdentityTables</w:t>
-      </w:r>
-      <w:proofErr w:type="spellEnd"/>
+        <w:t>add-migration ConfigureDefaultIdentityTables</w:t>
+      </w:r>
     </w:p>
     <w:p>
       <w:pPr>
@@ -397,207 +311,123 @@
           <w:szCs w:val="19"/>
         </w:rPr>
         <w:lastRenderedPageBreak/>
-        <w:t xml:space="preserve">update-database -context </w:t>
-      </w:r>
-      <w:proofErr w:type="spellStart"/>
-      <w:r>
-        <w:rPr>
-          <w:rFonts w:ascii="Cascadia Mono" w:hAnsi="Cascadia Mono" w:cs="Cascadia Mono"/>
-          <w:color w:val="000000"/>
-          <w:sz w:val="19"/>
-          <w:szCs w:val="19"/>
-        </w:rPr>
-        <w:t>ApplicationDbContext</w:t>
-      </w:r>
-      <w:proofErr w:type="spellEnd"/>
-    </w:p>
-    <w:p>
-      <w:pPr>
-        <w:rPr>
-          <w:rFonts w:ascii="Cascadia Mono" w:hAnsi="Cascadia Mono" w:cs="Cascadia Mono"/>
-          <w:color w:val="000000"/>
-          <w:sz w:val="19"/>
-          <w:szCs w:val="19"/>
-        </w:rPr>
-      </w:pPr>
-      <w:r>
-        <w:rPr>
-          <w:rFonts w:ascii="Cascadia Mono" w:hAnsi="Cascadia Mono" w:cs="Cascadia Mono"/>
-          <w:color w:val="000000"/>
-          <w:sz w:val="19"/>
-          <w:szCs w:val="19"/>
-        </w:rPr>
-        <w:t xml:space="preserve">add-migration </w:t>
-      </w:r>
-      <w:proofErr w:type="spellStart"/>
-      <w:r>
-        <w:rPr>
-          <w:rFonts w:ascii="Cascadia Mono" w:hAnsi="Cascadia Mono" w:cs="Cascadia Mono"/>
-          <w:color w:val="000000"/>
-          <w:sz w:val="19"/>
-          <w:szCs w:val="19"/>
-        </w:rPr>
-        <w:t>ConfigureDefaultIdentityTables</w:t>
-      </w:r>
-      <w:proofErr w:type="spellEnd"/>
-      <w:r>
-        <w:rPr>
-          <w:rFonts w:ascii="Cascadia Mono" w:hAnsi="Cascadia Mono" w:cs="Cascadia Mono"/>
-          <w:color w:val="000000"/>
-          <w:sz w:val="19"/>
-          <w:szCs w:val="19"/>
-        </w:rPr>
-        <w:t xml:space="preserve"> -verbose -context </w:t>
-      </w:r>
-      <w:proofErr w:type="spellStart"/>
-      <w:r>
-        <w:rPr>
-          <w:rFonts w:ascii="Cascadia Mono" w:hAnsi="Cascadia Mono" w:cs="Cascadia Mono"/>
-          <w:color w:val="000000"/>
-          <w:sz w:val="19"/>
-          <w:szCs w:val="19"/>
-        </w:rPr>
-        <w:t>ApplicationDbContext</w:t>
-      </w:r>
-      <w:proofErr w:type="spellEnd"/>
-    </w:p>
-    <w:p>
-      <w:pPr>
-        <w:rPr>
-          <w:rFonts w:ascii="Cascadia Mono" w:hAnsi="Cascadia Mono" w:cs="Cascadia Mono"/>
-          <w:color w:val="000000"/>
-          <w:sz w:val="19"/>
-          <w:szCs w:val="19"/>
-        </w:rPr>
-      </w:pPr>
-    </w:p>
-    <w:p>
-      <w:pPr>
-        <w:rPr>
-          <w:rFonts w:ascii="Cascadia Mono" w:hAnsi="Cascadia Mono" w:cs="Cascadia Mono"/>
-          <w:color w:val="000000"/>
-          <w:sz w:val="19"/>
-          <w:szCs w:val="19"/>
-        </w:rPr>
-      </w:pPr>
-      <w:r>
-        <w:rPr>
-          <w:rFonts w:ascii="Cascadia Mono" w:hAnsi="Cascadia Mono" w:cs="Cascadia Mono"/>
-          <w:color w:val="000000"/>
-          <w:sz w:val="19"/>
-          <w:szCs w:val="19"/>
-        </w:rPr>
-        <w:t xml:space="preserve">add-migration </w:t>
-      </w:r>
-      <w:proofErr w:type="spellStart"/>
-      <w:r>
-        <w:rPr>
-          <w:rFonts w:ascii="Cascadia Mono" w:hAnsi="Cascadia Mono" w:cs="Cascadia Mono"/>
-          <w:color w:val="000000"/>
-          <w:sz w:val="19"/>
-          <w:szCs w:val="19"/>
-        </w:rPr>
-        <w:t>FirstNameAndLastNameColumn</w:t>
-      </w:r>
-      <w:proofErr w:type="spellEnd"/>
-      <w:r>
-        <w:rPr>
-          <w:rFonts w:ascii="Cascadia Mono" w:hAnsi="Cascadia Mono" w:cs="Cascadia Mono"/>
-          <w:color w:val="000000"/>
-          <w:sz w:val="19"/>
-          <w:szCs w:val="19"/>
-        </w:rPr>
-        <w:t xml:space="preserve"> -verbose -context </w:t>
-      </w:r>
-      <w:proofErr w:type="spellStart"/>
-      <w:r>
-        <w:rPr>
-          <w:rFonts w:ascii="Cascadia Mono" w:hAnsi="Cascadia Mono" w:cs="Cascadia Mono"/>
-          <w:color w:val="000000"/>
-          <w:sz w:val="19"/>
-          <w:szCs w:val="19"/>
-        </w:rPr>
-        <w:t>ApplicationDbContext</w:t>
-      </w:r>
-      <w:proofErr w:type="spellEnd"/>
-    </w:p>
-    <w:p>
-      <w:pPr>
-        <w:rPr>
-          <w:rFonts w:ascii="Cascadia Mono" w:hAnsi="Cascadia Mono" w:cs="Cascadia Mono"/>
-          <w:color w:val="000000"/>
-          <w:sz w:val="19"/>
-          <w:szCs w:val="19"/>
-        </w:rPr>
-      </w:pPr>
-      <w:r>
-        <w:rPr>
-          <w:rFonts w:ascii="Cascadia Mono" w:hAnsi="Cascadia Mono" w:cs="Cascadia Mono"/>
-          <w:color w:val="000000"/>
-          <w:sz w:val="19"/>
-          <w:szCs w:val="19"/>
-        </w:rPr>
-        <w:t>add-migration</w:t>
-      </w:r>
-      <w:r>
-        <w:rPr>
-          <w:rFonts w:ascii="Cascadia Mono" w:hAnsi="Cascadia Mono" w:cs="Cascadia Mono"/>
-          <w:color w:val="000000"/>
-          <w:sz w:val="19"/>
-          <w:szCs w:val="19"/>
-        </w:rPr>
-        <w:t xml:space="preserve"> </w:t>
-      </w:r>
-      <w:proofErr w:type="spellStart"/>
-      <w:r>
-        <w:rPr>
-          <w:rFonts w:ascii="Cascadia Mono" w:hAnsi="Cascadia Mono" w:cs="Cascadia Mono"/>
-          <w:color w:val="000000"/>
-          <w:sz w:val="19"/>
-          <w:szCs w:val="19"/>
-        </w:rPr>
-        <w:t>AddCouponTodb</w:t>
-      </w:r>
-      <w:proofErr w:type="spellEnd"/>
-    </w:p>
-    <w:p>
-      <w:pPr>
-        <w:rPr>
-          <w:rFonts w:ascii="Cascadia Mono" w:hAnsi="Cascadia Mono" w:cs="Cascadia Mono"/>
-          <w:color w:val="000000"/>
-          <w:sz w:val="19"/>
-          <w:szCs w:val="19"/>
-        </w:rPr>
-      </w:pPr>
-      <w:r>
-        <w:rPr>
-          <w:rFonts w:ascii="Cascadia Mono" w:hAnsi="Cascadia Mono" w:cs="Cascadia Mono"/>
-          <w:color w:val="000000"/>
-          <w:sz w:val="19"/>
-          <w:szCs w:val="19"/>
-        </w:rPr>
-        <w:t>add-migration</w:t>
-      </w:r>
-      <w:r>
-        <w:rPr>
-          <w:rFonts w:ascii="Cascadia Mono" w:hAnsi="Cascadia Mono" w:cs="Cascadia Mono"/>
-          <w:color w:val="000000"/>
-          <w:sz w:val="19"/>
-          <w:szCs w:val="19"/>
-        </w:rPr>
-        <w:t xml:space="preserve"> </w:t>
-      </w:r>
-      <w:proofErr w:type="spellStart"/>
-      <w:r>
-        <w:rPr>
-          <w:rFonts w:ascii="Cascadia Mono" w:hAnsi="Cascadia Mono" w:cs="Cascadia Mono"/>
-          <w:color w:val="000000"/>
-          <w:sz w:val="19"/>
-          <w:szCs w:val="19"/>
-        </w:rPr>
-        <w:t>seedCouponDatabase</w:t>
-      </w:r>
-      <w:proofErr w:type="spellEnd"/>
+        <w:t>update-database -context ApplicationDbContext</w:t>
+      </w:r>
+    </w:p>
+    <w:p>
+      <w:pPr>
+        <w:rPr>
+          <w:rFonts w:ascii="Cascadia Mono" w:hAnsi="Cascadia Mono" w:cs="Cascadia Mono"/>
+          <w:color w:val="000000"/>
+          <w:sz w:val="19"/>
+          <w:szCs w:val="19"/>
+        </w:rPr>
+      </w:pPr>
+      <w:r>
+        <w:rPr>
+          <w:rFonts w:ascii="Cascadia Mono" w:hAnsi="Cascadia Mono" w:cs="Cascadia Mono"/>
+          <w:color w:val="000000"/>
+          <w:sz w:val="19"/>
+          <w:szCs w:val="19"/>
+        </w:rPr>
+        <w:t>add-migration ConfigureDefaultIdentityTables -verbose -context ApplicationDbContext</w:t>
+      </w:r>
+    </w:p>
+    <w:p>
+      <w:pPr>
+        <w:rPr>
+          <w:rFonts w:ascii="Cascadia Mono" w:hAnsi="Cascadia Mono" w:cs="Cascadia Mono"/>
+          <w:color w:val="000000"/>
+          <w:sz w:val="19"/>
+          <w:szCs w:val="19"/>
+        </w:rPr>
+      </w:pPr>
+    </w:p>
+    <w:p>
+      <w:pPr>
+        <w:rPr>
+          <w:rFonts w:ascii="Cascadia Mono" w:hAnsi="Cascadia Mono" w:cs="Cascadia Mono"/>
+          <w:color w:val="000000"/>
+          <w:sz w:val="19"/>
+          <w:szCs w:val="19"/>
+        </w:rPr>
+      </w:pPr>
+      <w:r>
+        <w:rPr>
+          <w:rFonts w:ascii="Cascadia Mono" w:hAnsi="Cascadia Mono" w:cs="Cascadia Mono"/>
+          <w:color w:val="000000"/>
+          <w:sz w:val="19"/>
+          <w:szCs w:val="19"/>
+        </w:rPr>
+        <w:t>add-migration FirstNameAndLastNameColumn -verbose -context ApplicationDbContext</w:t>
+      </w:r>
+    </w:p>
+    <w:p>
+      <w:pPr>
+        <w:rPr>
+          <w:rFonts w:ascii="Cascadia Mono" w:hAnsi="Cascadia Mono" w:cs="Cascadia Mono"/>
+          <w:color w:val="000000"/>
+          <w:sz w:val="19"/>
+          <w:szCs w:val="19"/>
+        </w:rPr>
+      </w:pPr>
+      <w:r>
+        <w:rPr>
+          <w:rFonts w:ascii="Cascadia Mono" w:hAnsi="Cascadia Mono" w:cs="Cascadia Mono"/>
+          <w:color w:val="000000"/>
+          <w:sz w:val="19"/>
+          <w:szCs w:val="19"/>
+        </w:rPr>
+        <w:t>add-migration AddCouponTodb</w:t>
+      </w:r>
+    </w:p>
+    <w:p>
+      <w:pPr>
+        <w:rPr>
+          <w:rFonts w:ascii="Cascadia Mono" w:hAnsi="Cascadia Mono" w:cs="Cascadia Mono"/>
+          <w:color w:val="000000"/>
+          <w:sz w:val="19"/>
+          <w:szCs w:val="19"/>
+        </w:rPr>
+      </w:pPr>
+      <w:r>
+        <w:rPr>
+          <w:rFonts w:ascii="Cascadia Mono" w:hAnsi="Cascadia Mono" w:cs="Cascadia Mono"/>
+          <w:color w:val="000000"/>
+          <w:sz w:val="19"/>
+          <w:szCs w:val="19"/>
+        </w:rPr>
+        <w:t>add-migration seedCouponDatabase</w:t>
+      </w:r>
+    </w:p>
+    <w:p>
+      <w:pPr>
+        <w:rPr>
+          <w:rFonts w:ascii="Cascadia Mono" w:hAnsi="Cascadia Mono" w:cs="Cascadia Mono"/>
+          <w:color w:val="000000"/>
+          <w:sz w:val="19"/>
+          <w:szCs w:val="19"/>
+        </w:rPr>
+      </w:pPr>
+    </w:p>
+    <w:p>
+      <w:pPr>
+        <w:rPr>
+          <w:rFonts w:ascii="Cascadia Mono" w:hAnsi="Cascadia Mono" w:cs="Cascadia Mono"/>
+          <w:color w:val="000000"/>
+          <w:sz w:val="19"/>
+          <w:szCs w:val="19"/>
+        </w:rPr>
+      </w:pPr>
+      <w:r>
+        <w:rPr>
+          <w:rFonts w:ascii="Cascadia Mono" w:hAnsi="Cascadia Mono" w:cs="Cascadia Mono"/>
+          <w:color w:val="000000"/>
+          <w:sz w:val="19"/>
+          <w:szCs w:val="19"/>
+        </w:rPr>
+        <w:t>Mango.Web/Views/Cart/Checkout.cshtml</w:t>
+      </w:r>
     </w:p>
     <w:p>
       <w:pPr>

</xml_diff>

<commit_message>
122. Message Bus Interface
</commit_message>
<xml_diff>
--- a/MIcroservicesDotnetmastery.docx
+++ b/MIcroservicesDotnetmastery.docx
@@ -2,13 +2,94 @@
 <file path=word/document.xml><?xml version="1.0" encoding="utf-8"?>
 <w:document xmlns:wpc="http://schemas.microsoft.com/office/word/2010/wordprocessingCanvas" xmlns:cx="http://schemas.microsoft.com/office/drawing/2014/chartex" xmlns:cx1="http://schemas.microsoft.com/office/drawing/2015/9/8/chartex" xmlns:cx2="http://schemas.microsoft.com/office/drawing/2015/10/21/chartex" xmlns:cx3="http://schemas.microsoft.com/office/drawing/2016/5/9/chartex" xmlns:cx4="http://schemas.microsoft.com/office/drawing/2016/5/10/chartex" xmlns:cx5="http://schemas.microsoft.com/office/drawing/2016/5/11/chartex" xmlns:cx6="http://schemas.microsoft.com/office/drawing/2016/5/12/chartex" xmlns:cx7="http://schemas.microsoft.com/office/drawing/2016/5/13/chartex" xmlns:cx8="http://schemas.microsoft.com/office/drawing/2016/5/14/chartex" xmlns:mc="http://schemas.openxmlformats.org/markup-compatibility/2006" xmlns:aink="http://schemas.microsoft.com/office/drawing/2016/ink" xmlns:am3d="http://schemas.microsoft.com/office/drawing/2017/model3d" xmlns:o="urn:schemas-microsoft-com:office:office" xmlns:oel="http://schemas.microsoft.com/office/2019/extlst" xmlns:r="http://schemas.openxmlformats.org/officeDocument/2006/relationships" xmlns:m="http://schemas.openxmlformats.org/officeDocument/2006/math" xmlns:v="urn:schemas-microsoft-com:vml" xmlns:wp14="http://schemas.microsoft.com/office/word/2010/wordprocessingDrawing" xmlns:wp="http://schemas.openxmlformats.org/drawingml/2006/wordprocessingDrawing" xmlns:w10="urn:schemas-microsoft-com:office:word" xmlns:w="http://schemas.openxmlformats.org/wordprocessingml/2006/main" xmlns:w14="http://schemas.microsoft.com/office/word/2010/wordml" xmlns:w15="http://schemas.microsoft.com/office/word/2012/wordml" xmlns:w16cex="http://schemas.microsoft.com/office/word/2018/wordml/cex" xmlns:w16cid="http://schemas.microsoft.com/office/word/2016/wordml/cid" xmlns:w16="http://schemas.microsoft.com/office/word/2018/wordml" xmlns:w16sdtdh="http://schemas.microsoft.com/office/word/2020/wordml/sdtdatahash" xmlns:w16se="http://schemas.microsoft.com/office/word/2015/wordml/symex" xmlns:wpg="http://schemas.microsoft.com/office/word/2010/wordprocessingGroup" xmlns:wpi="http://schemas.microsoft.com/office/word/2010/wordprocessingInk" xmlns:wne="http://schemas.microsoft.com/office/word/2006/wordml" xmlns:wps="http://schemas.microsoft.com/office/word/2010/wordprocessingShape" mc:Ignorable="w14 w15 w16se w16cid w16 w16cex w16sdtdh wp14">
   <w:body>
+    <w:p/>
     <w:p>
       <w:pPr>
         <w:rPr>
           <w:rStyle w:val="Hyperlink"/>
+          <w:b/>
+          <w:bCs/>
+          <w:sz w:val="24"/>
+          <w:szCs w:val="24"/>
         </w:rPr>
       </w:pPr>
       <w:hyperlink r:id="rId4" w:history="1">
+        <w:r>
+          <w:rPr>
+            <w:rStyle w:val="Hyperlink"/>
+            <w:b/>
+            <w:bCs/>
+            <w:sz w:val="24"/>
+            <w:szCs w:val="24"/>
+          </w:rPr>
+          <w:t>kundankumar1510@outlook.com</w:t>
+        </w:r>
+      </w:hyperlink>
+    </w:p>
+    <w:p>
+      <w:pPr>
+        <w:rPr>
+          <w:rStyle w:val="Hyperlink"/>
+          <w:b/>
+          <w:bCs/>
+          <w:sz w:val="24"/>
+          <w:szCs w:val="24"/>
+          <w:u w:val="none"/>
+        </w:rPr>
+      </w:pPr>
+      <w:r>
+        <w:rPr>
+          <w:rStyle w:val="Hyperlink"/>
+          <w:b/>
+          <w:bCs/>
+          <w:sz w:val="24"/>
+          <w:szCs w:val="24"/>
+          <w:highlight w:val="yellow"/>
+          <w:u w:val="none"/>
+        </w:rPr>
+        <w:t>SAS policy—primary connection string—</w:t>
+      </w:r>
+    </w:p>
+    <w:p>
+      <w:pPr>
+        <w:rPr>
+          <w:rStyle w:val="Hyperlink"/>
+          <w:b/>
+          <w:bCs/>
+          <w:sz w:val="24"/>
+          <w:szCs w:val="24"/>
+        </w:rPr>
+      </w:pPr>
+      <w:r>
+        <w:rPr>
+          <w:rStyle w:val="Hyperlink"/>
+          <w:b/>
+          <w:bCs/>
+          <w:sz w:val="24"/>
+          <w:szCs w:val="24"/>
+        </w:rPr>
+        <w:t>Endpoint=sb://mongorestaurent.servicebus.windows.net/;SharedAccessKeyName=RootManageSharedAccessKey;SharedAccessKey=UBtge7cfbJuZN9ebSbUkKuUFpFyHX7F6JlMFSHCKru4=;EntityPath=checkoutmessagetopic</w:t>
+      </w:r>
+    </w:p>
+    <w:p>
+      <w:pPr>
+        <w:rPr>
+          <w:rStyle w:val="Hyperlink"/>
+          <w:b/>
+          <w:bCs/>
+          <w:sz w:val="24"/>
+          <w:szCs w:val="24"/>
+        </w:rPr>
+      </w:pPr>
+    </w:p>
+    <w:p/>
+    <w:p>
+      <w:pPr>
+        <w:rPr>
+          <w:rStyle w:val="Hyperlink"/>
+        </w:rPr>
+      </w:pPr>
+      <w:hyperlink r:id="rId5" w:history="1">
         <w:r>
           <w:rPr>
             <w:rStyle w:val="Hyperlink"/>
@@ -18,7 +99,7 @@
       </w:hyperlink>
     </w:p>
     <w:p>
-      <w:hyperlink r:id="rId5" w:history="1">
+      <w:hyperlink r:id="rId6" w:history="1">
         <w:r>
           <w:rPr>
             <w:rStyle w:val="Hyperlink"/>
@@ -28,7 +109,7 @@
       </w:hyperlink>
     </w:p>
     <w:p>
-      <w:hyperlink r:id="rId6" w:history="1">
+      <w:hyperlink r:id="rId7" w:history="1">
         <w:r>
           <w:rPr>
             <w:rStyle w:val="Hyperlink"/>
@@ -39,8 +120,13 @@
     </w:p>
     <w:p>
       <w:r>
-        <w:t>add-migration AddProductModelToDb</w:t>
-      </w:r>
+        <w:t xml:space="preserve">add-migration </w:t>
+      </w:r>
+      <w:proofErr w:type="spellStart"/>
+      <w:r>
+        <w:t>AddProductModelToDb</w:t>
+      </w:r>
+      <w:proofErr w:type="spellEnd"/>
     </w:p>
     <w:p>
       <w:pPr>
@@ -62,9 +148,19 @@
       </w:r>
     </w:p>
     <w:p>
-      <w:r>
-        <w:t>Mango.Services.ProductAPI/Repository/IProductRepository.cs</w:t>
-      </w:r>
+      <w:proofErr w:type="spellStart"/>
+      <w:r>
+        <w:t>Mango.Services.ProductAPI</w:t>
+      </w:r>
+      <w:proofErr w:type="spellEnd"/>
+      <w:r>
+        <w:t>/Repository/</w:t>
+      </w:r>
+      <w:proofErr w:type="spellStart"/>
+      <w:r>
+        <w:t>IProductRepository.cs</w:t>
+      </w:r>
+      <w:proofErr w:type="spellEnd"/>
     </w:p>
     <w:p/>
     <w:p>
@@ -129,7 +225,7 @@
                     <pic:cNvPicPr/>
                   </pic:nvPicPr>
                   <pic:blipFill>
-                    <a:blip r:embed="rId7"/>
+                    <a:blip r:embed="rId8"/>
                     <a:stretch>
                       <a:fillRect/>
                     </a:stretch>
@@ -157,25 +253,31 @@
         <w:t>add-migration</w:t>
       </w:r>
       <w:r>
-        <w:t xml:space="preserve"> seedproduct</w:t>
-      </w:r>
-    </w:p>
-    <w:p>
-      <w:pPr>
-        <w:rPr>
-          <w:rFonts w:ascii="Cascadia Mono" w:hAnsi="Cascadia Mono" w:cs="Cascadia Mono"/>
-          <w:color w:val="000000"/>
-          <w:sz w:val="19"/>
-          <w:szCs w:val="19"/>
-        </w:rPr>
-      </w:pPr>
-      <w:r>
-        <w:rPr>
-          <w:rFonts w:ascii="Cascadia Mono" w:hAnsi="Cascadia Mono" w:cs="Cascadia Mono"/>
-          <w:color w:val="000000"/>
-          <w:sz w:val="19"/>
-          <w:szCs w:val="19"/>
-        </w:rPr>
+        <w:t xml:space="preserve"> </w:t>
+      </w:r>
+      <w:proofErr w:type="spellStart"/>
+      <w:r>
+        <w:t>seedproduct</w:t>
+      </w:r>
+      <w:proofErr w:type="spellEnd"/>
+    </w:p>
+    <w:p>
+      <w:pPr>
+        <w:rPr>
+          <w:rFonts w:ascii="Cascadia Mono" w:hAnsi="Cascadia Mono" w:cs="Cascadia Mono"/>
+          <w:color w:val="000000"/>
+          <w:sz w:val="19"/>
+          <w:szCs w:val="19"/>
+        </w:rPr>
+      </w:pPr>
+      <w:r>
+        <w:rPr>
+          <w:rFonts w:ascii="Cascadia Mono" w:hAnsi="Cascadia Mono" w:cs="Cascadia Mono"/>
+          <w:color w:val="000000"/>
+          <w:sz w:val="19"/>
+          <w:szCs w:val="19"/>
+        </w:rPr>
+        <w:lastRenderedPageBreak/>
         <w:t>update-database</w:t>
       </w:r>
     </w:p>
@@ -205,7 +307,47 @@
           <w:sz w:val="19"/>
           <w:szCs w:val="19"/>
         </w:rPr>
-        <w:t>Make starup project to both project to test it.</w:t>
+        <w:t xml:space="preserve">Make </w:t>
+      </w:r>
+      <w:proofErr w:type="spellStart"/>
+      <w:r>
+        <w:rPr>
+          <w:rFonts w:ascii="Cascadia Mono" w:hAnsi="Cascadia Mono" w:cs="Cascadia Mono"/>
+          <w:color w:val="000000"/>
+          <w:sz w:val="19"/>
+          <w:szCs w:val="19"/>
+        </w:rPr>
+        <w:t>starup</w:t>
+      </w:r>
+      <w:proofErr w:type="spellEnd"/>
+      <w:r>
+        <w:rPr>
+          <w:rFonts w:ascii="Cascadia Mono" w:hAnsi="Cascadia Mono" w:cs="Cascadia Mono"/>
+          <w:color w:val="000000"/>
+          <w:sz w:val="19"/>
+          <w:szCs w:val="19"/>
+        </w:rPr>
+        <w:t xml:space="preserve"> project to </w:t>
+      </w:r>
+      <w:proofErr w:type="gramStart"/>
+      <w:r>
+        <w:rPr>
+          <w:rFonts w:ascii="Cascadia Mono" w:hAnsi="Cascadia Mono" w:cs="Cascadia Mono"/>
+          <w:color w:val="000000"/>
+          <w:sz w:val="19"/>
+          <w:szCs w:val="19"/>
+        </w:rPr>
+        <w:t>both project</w:t>
+      </w:r>
+      <w:proofErr w:type="gramEnd"/>
+      <w:r>
+        <w:rPr>
+          <w:rFonts w:ascii="Cascadia Mono" w:hAnsi="Cascadia Mono" w:cs="Cascadia Mono"/>
+          <w:color w:val="000000"/>
+          <w:sz w:val="19"/>
+          <w:szCs w:val="19"/>
+        </w:rPr>
+        <w:t xml:space="preserve"> to test it.</w:t>
       </w:r>
     </w:p>
     <w:p>
@@ -226,6 +368,7 @@
         </w:rPr>
         <w:t xml:space="preserve">Best place to debug is </w:t>
       </w:r>
+      <w:proofErr w:type="spellStart"/>
       <w:r>
         <w:rPr>
           <w:rFonts w:ascii="Cascadia Mono" w:hAnsi="Cascadia Mono" w:cs="Cascadia Mono"/>
@@ -235,6 +378,7 @@
         </w:rPr>
         <w:t>BaseService.cs</w:t>
       </w:r>
+      <w:proofErr w:type="spellEnd"/>
       <w:r>
         <w:rPr>
           <w:rFonts w:ascii="Cascadia Mono" w:hAnsi="Cascadia Mono" w:cs="Cascadia Mono"/>
@@ -271,203 +415,280 @@
           <w:sz w:val="19"/>
           <w:szCs w:val="19"/>
         </w:rPr>
-        <w:t>add-migration ConfigureDefaultIdentityTables</w:t>
-      </w:r>
-    </w:p>
-    <w:p>
-      <w:pPr>
-        <w:rPr>
-          <w:rFonts w:ascii="Cascadia Mono" w:hAnsi="Cascadia Mono" w:cs="Cascadia Mono"/>
-          <w:color w:val="000000"/>
-          <w:sz w:val="19"/>
-          <w:szCs w:val="19"/>
-        </w:rPr>
-      </w:pPr>
-    </w:p>
-    <w:p>
-      <w:pPr>
-        <w:rPr>
-          <w:rFonts w:ascii="Cascadia Mono" w:hAnsi="Cascadia Mono" w:cs="Cascadia Mono"/>
-          <w:color w:val="000000"/>
-          <w:sz w:val="19"/>
-          <w:szCs w:val="19"/>
-        </w:rPr>
-      </w:pPr>
-    </w:p>
-    <w:p>
-      <w:pPr>
-        <w:rPr>
-          <w:rFonts w:ascii="Cascadia Mono" w:hAnsi="Cascadia Mono" w:cs="Cascadia Mono"/>
-          <w:color w:val="000000"/>
-          <w:sz w:val="19"/>
-          <w:szCs w:val="19"/>
-        </w:rPr>
-      </w:pPr>
-      <w:r>
-        <w:rPr>
-          <w:rFonts w:ascii="Cascadia Mono" w:hAnsi="Cascadia Mono" w:cs="Cascadia Mono"/>
-          <w:color w:val="000000"/>
-          <w:sz w:val="19"/>
-          <w:szCs w:val="19"/>
-        </w:rPr>
-        <w:lastRenderedPageBreak/>
-        <w:t>update-database -context ApplicationDbContext</w:t>
-      </w:r>
-    </w:p>
-    <w:p>
-      <w:pPr>
-        <w:rPr>
-          <w:rFonts w:ascii="Cascadia Mono" w:hAnsi="Cascadia Mono" w:cs="Cascadia Mono"/>
-          <w:color w:val="000000"/>
-          <w:sz w:val="19"/>
-          <w:szCs w:val="19"/>
-        </w:rPr>
-      </w:pPr>
-      <w:r>
-        <w:rPr>
-          <w:rFonts w:ascii="Cascadia Mono" w:hAnsi="Cascadia Mono" w:cs="Cascadia Mono"/>
-          <w:color w:val="000000"/>
-          <w:sz w:val="19"/>
-          <w:szCs w:val="19"/>
-        </w:rPr>
-        <w:t>add-migration ConfigureDefaultIdentityTables -verbose -context ApplicationDbContext</w:t>
-      </w:r>
-    </w:p>
-    <w:p>
-      <w:pPr>
-        <w:rPr>
-          <w:rFonts w:ascii="Cascadia Mono" w:hAnsi="Cascadia Mono" w:cs="Cascadia Mono"/>
-          <w:color w:val="000000"/>
-          <w:sz w:val="19"/>
-          <w:szCs w:val="19"/>
-        </w:rPr>
-      </w:pPr>
-    </w:p>
-    <w:p>
-      <w:pPr>
-        <w:rPr>
-          <w:rFonts w:ascii="Cascadia Mono" w:hAnsi="Cascadia Mono" w:cs="Cascadia Mono"/>
-          <w:color w:val="000000"/>
-          <w:sz w:val="19"/>
-          <w:szCs w:val="19"/>
-        </w:rPr>
-      </w:pPr>
-      <w:r>
-        <w:rPr>
-          <w:rFonts w:ascii="Cascadia Mono" w:hAnsi="Cascadia Mono" w:cs="Cascadia Mono"/>
-          <w:color w:val="000000"/>
-          <w:sz w:val="19"/>
-          <w:szCs w:val="19"/>
-        </w:rPr>
-        <w:t>add-migration FirstNameAndLastNameColumn -verbose -context ApplicationDbContext</w:t>
-      </w:r>
-    </w:p>
-    <w:p>
-      <w:pPr>
-        <w:rPr>
-          <w:rFonts w:ascii="Cascadia Mono" w:hAnsi="Cascadia Mono" w:cs="Cascadia Mono"/>
-          <w:color w:val="000000"/>
-          <w:sz w:val="19"/>
-          <w:szCs w:val="19"/>
-        </w:rPr>
-      </w:pPr>
-      <w:r>
-        <w:rPr>
-          <w:rFonts w:ascii="Cascadia Mono" w:hAnsi="Cascadia Mono" w:cs="Cascadia Mono"/>
-          <w:color w:val="000000"/>
-          <w:sz w:val="19"/>
-          <w:szCs w:val="19"/>
-        </w:rPr>
-        <w:t>add-migration AddCouponTodb</w:t>
-      </w:r>
-    </w:p>
-    <w:p>
-      <w:pPr>
-        <w:rPr>
-          <w:rFonts w:ascii="Cascadia Mono" w:hAnsi="Cascadia Mono" w:cs="Cascadia Mono"/>
-          <w:color w:val="000000"/>
-          <w:sz w:val="19"/>
-          <w:szCs w:val="19"/>
-        </w:rPr>
-      </w:pPr>
-      <w:r>
-        <w:rPr>
-          <w:rFonts w:ascii="Cascadia Mono" w:hAnsi="Cascadia Mono" w:cs="Cascadia Mono"/>
-          <w:color w:val="000000"/>
-          <w:sz w:val="19"/>
-          <w:szCs w:val="19"/>
-        </w:rPr>
-        <w:t>add-migration seedCouponDatabase</w:t>
-      </w:r>
-    </w:p>
-    <w:p>
-      <w:pPr>
-        <w:rPr>
-          <w:rFonts w:ascii="Cascadia Mono" w:hAnsi="Cascadia Mono" w:cs="Cascadia Mono"/>
-          <w:color w:val="000000"/>
-          <w:sz w:val="19"/>
-          <w:szCs w:val="19"/>
-        </w:rPr>
-      </w:pPr>
-    </w:p>
-    <w:p>
-      <w:pPr>
-        <w:rPr>
-          <w:rFonts w:ascii="Cascadia Mono" w:hAnsi="Cascadia Mono" w:cs="Cascadia Mono"/>
-          <w:color w:val="000000"/>
-          <w:sz w:val="19"/>
-          <w:szCs w:val="19"/>
-        </w:rPr>
-      </w:pPr>
-      <w:r>
-        <w:rPr>
-          <w:rFonts w:ascii="Cascadia Mono" w:hAnsi="Cascadia Mono" w:cs="Cascadia Mono"/>
-          <w:color w:val="000000"/>
-          <w:sz w:val="19"/>
-          <w:szCs w:val="19"/>
-        </w:rPr>
-        <w:t>Mango.Web/Views/Cart/Checkout.cshtml</w:t>
-      </w:r>
-    </w:p>
-    <w:p>
-      <w:pPr>
-        <w:rPr>
-          <w:rFonts w:ascii="Cascadia Mono" w:hAnsi="Cascadia Mono" w:cs="Cascadia Mono"/>
-          <w:color w:val="000000"/>
-          <w:sz w:val="19"/>
-          <w:szCs w:val="19"/>
-        </w:rPr>
-      </w:pPr>
-    </w:p>
-    <w:p>
-      <w:pPr>
-        <w:rPr>
-          <w:rFonts w:ascii="Cascadia Mono" w:hAnsi="Cascadia Mono" w:cs="Cascadia Mono"/>
-          <w:color w:val="000000"/>
-          <w:sz w:val="19"/>
-          <w:szCs w:val="19"/>
-        </w:rPr>
-      </w:pPr>
-    </w:p>
-    <w:p>
-      <w:pPr>
-        <w:rPr>
-          <w:rFonts w:ascii="Cascadia Mono" w:hAnsi="Cascadia Mono" w:cs="Cascadia Mono"/>
-          <w:color w:val="000000"/>
-          <w:sz w:val="19"/>
-          <w:szCs w:val="19"/>
-        </w:rPr>
-      </w:pPr>
-    </w:p>
-    <w:p>
-      <w:pPr>
-        <w:rPr>
-          <w:rFonts w:ascii="Cascadia Mono" w:hAnsi="Cascadia Mono" w:cs="Cascadia Mono"/>
-          <w:color w:val="000000"/>
-          <w:sz w:val="19"/>
-          <w:szCs w:val="19"/>
-        </w:rPr>
-      </w:pPr>
+        <w:t xml:space="preserve">add-migration </w:t>
+      </w:r>
+      <w:proofErr w:type="spellStart"/>
+      <w:r>
+        <w:rPr>
+          <w:rFonts w:ascii="Cascadia Mono" w:hAnsi="Cascadia Mono" w:cs="Cascadia Mono"/>
+          <w:color w:val="000000"/>
+          <w:sz w:val="19"/>
+          <w:szCs w:val="19"/>
+        </w:rPr>
+        <w:t>ConfigureDefaultIdentityTables</w:t>
+      </w:r>
+      <w:proofErr w:type="spellEnd"/>
+    </w:p>
+    <w:p>
+      <w:pPr>
+        <w:rPr>
+          <w:rFonts w:ascii="Cascadia Mono" w:hAnsi="Cascadia Mono" w:cs="Cascadia Mono"/>
+          <w:color w:val="000000"/>
+          <w:sz w:val="19"/>
+          <w:szCs w:val="19"/>
+        </w:rPr>
+      </w:pPr>
+    </w:p>
+    <w:p>
+      <w:pPr>
+        <w:rPr>
+          <w:rFonts w:ascii="Cascadia Mono" w:hAnsi="Cascadia Mono" w:cs="Cascadia Mono"/>
+          <w:color w:val="000000"/>
+          <w:sz w:val="19"/>
+          <w:szCs w:val="19"/>
+        </w:rPr>
+      </w:pPr>
+    </w:p>
+    <w:p>
+      <w:pPr>
+        <w:rPr>
+          <w:rFonts w:ascii="Cascadia Mono" w:hAnsi="Cascadia Mono" w:cs="Cascadia Mono"/>
+          <w:color w:val="000000"/>
+          <w:sz w:val="19"/>
+          <w:szCs w:val="19"/>
+        </w:rPr>
+      </w:pPr>
+      <w:r>
+        <w:rPr>
+          <w:rFonts w:ascii="Cascadia Mono" w:hAnsi="Cascadia Mono" w:cs="Cascadia Mono"/>
+          <w:color w:val="000000"/>
+          <w:sz w:val="19"/>
+          <w:szCs w:val="19"/>
+        </w:rPr>
+        <w:t xml:space="preserve">update-database -context </w:t>
+      </w:r>
+      <w:proofErr w:type="spellStart"/>
+      <w:r>
+        <w:rPr>
+          <w:rFonts w:ascii="Cascadia Mono" w:hAnsi="Cascadia Mono" w:cs="Cascadia Mono"/>
+          <w:color w:val="000000"/>
+          <w:sz w:val="19"/>
+          <w:szCs w:val="19"/>
+        </w:rPr>
+        <w:t>ApplicationDbContext</w:t>
+      </w:r>
+      <w:proofErr w:type="spellEnd"/>
+    </w:p>
+    <w:p>
+      <w:pPr>
+        <w:rPr>
+          <w:rFonts w:ascii="Cascadia Mono" w:hAnsi="Cascadia Mono" w:cs="Cascadia Mono"/>
+          <w:color w:val="000000"/>
+          <w:sz w:val="19"/>
+          <w:szCs w:val="19"/>
+        </w:rPr>
+      </w:pPr>
+      <w:r>
+        <w:rPr>
+          <w:rFonts w:ascii="Cascadia Mono" w:hAnsi="Cascadia Mono" w:cs="Cascadia Mono"/>
+          <w:color w:val="000000"/>
+          <w:sz w:val="19"/>
+          <w:szCs w:val="19"/>
+        </w:rPr>
+        <w:t xml:space="preserve">add-migration </w:t>
+      </w:r>
+      <w:proofErr w:type="spellStart"/>
+      <w:r>
+        <w:rPr>
+          <w:rFonts w:ascii="Cascadia Mono" w:hAnsi="Cascadia Mono" w:cs="Cascadia Mono"/>
+          <w:color w:val="000000"/>
+          <w:sz w:val="19"/>
+          <w:szCs w:val="19"/>
+        </w:rPr>
+        <w:t>ConfigureDefaultIdentityTables</w:t>
+      </w:r>
+      <w:proofErr w:type="spellEnd"/>
+      <w:r>
+        <w:rPr>
+          <w:rFonts w:ascii="Cascadia Mono" w:hAnsi="Cascadia Mono" w:cs="Cascadia Mono"/>
+          <w:color w:val="000000"/>
+          <w:sz w:val="19"/>
+          <w:szCs w:val="19"/>
+        </w:rPr>
+        <w:t xml:space="preserve"> -verbose -context </w:t>
+      </w:r>
+      <w:proofErr w:type="spellStart"/>
+      <w:r>
+        <w:rPr>
+          <w:rFonts w:ascii="Cascadia Mono" w:hAnsi="Cascadia Mono" w:cs="Cascadia Mono"/>
+          <w:color w:val="000000"/>
+          <w:sz w:val="19"/>
+          <w:szCs w:val="19"/>
+        </w:rPr>
+        <w:t>ApplicationDbContext</w:t>
+      </w:r>
+      <w:proofErr w:type="spellEnd"/>
+    </w:p>
+    <w:p>
+      <w:pPr>
+        <w:rPr>
+          <w:rFonts w:ascii="Cascadia Mono" w:hAnsi="Cascadia Mono" w:cs="Cascadia Mono"/>
+          <w:color w:val="000000"/>
+          <w:sz w:val="19"/>
+          <w:szCs w:val="19"/>
+        </w:rPr>
+      </w:pPr>
+    </w:p>
+    <w:p>
+      <w:pPr>
+        <w:rPr>
+          <w:rFonts w:ascii="Cascadia Mono" w:hAnsi="Cascadia Mono" w:cs="Cascadia Mono"/>
+          <w:color w:val="000000"/>
+          <w:sz w:val="19"/>
+          <w:szCs w:val="19"/>
+        </w:rPr>
+      </w:pPr>
+      <w:r>
+        <w:rPr>
+          <w:rFonts w:ascii="Cascadia Mono" w:hAnsi="Cascadia Mono" w:cs="Cascadia Mono"/>
+          <w:color w:val="000000"/>
+          <w:sz w:val="19"/>
+          <w:szCs w:val="19"/>
+        </w:rPr>
+        <w:t xml:space="preserve">add-migration </w:t>
+      </w:r>
+      <w:proofErr w:type="spellStart"/>
+      <w:r>
+        <w:rPr>
+          <w:rFonts w:ascii="Cascadia Mono" w:hAnsi="Cascadia Mono" w:cs="Cascadia Mono"/>
+          <w:color w:val="000000"/>
+          <w:sz w:val="19"/>
+          <w:szCs w:val="19"/>
+        </w:rPr>
+        <w:t>FirstNameAndLastNameColumn</w:t>
+      </w:r>
+      <w:proofErr w:type="spellEnd"/>
+      <w:r>
+        <w:rPr>
+          <w:rFonts w:ascii="Cascadia Mono" w:hAnsi="Cascadia Mono" w:cs="Cascadia Mono"/>
+          <w:color w:val="000000"/>
+          <w:sz w:val="19"/>
+          <w:szCs w:val="19"/>
+        </w:rPr>
+        <w:t xml:space="preserve"> -verbose -context </w:t>
+      </w:r>
+      <w:proofErr w:type="spellStart"/>
+      <w:r>
+        <w:rPr>
+          <w:rFonts w:ascii="Cascadia Mono" w:hAnsi="Cascadia Mono" w:cs="Cascadia Mono"/>
+          <w:color w:val="000000"/>
+          <w:sz w:val="19"/>
+          <w:szCs w:val="19"/>
+        </w:rPr>
+        <w:t>ApplicationDbContext</w:t>
+      </w:r>
+      <w:proofErr w:type="spellEnd"/>
+    </w:p>
+    <w:p>
+      <w:pPr>
+        <w:rPr>
+          <w:rFonts w:ascii="Cascadia Mono" w:hAnsi="Cascadia Mono" w:cs="Cascadia Mono"/>
+          <w:color w:val="000000"/>
+          <w:sz w:val="19"/>
+          <w:szCs w:val="19"/>
+        </w:rPr>
+      </w:pPr>
+      <w:r>
+        <w:rPr>
+          <w:rFonts w:ascii="Cascadia Mono" w:hAnsi="Cascadia Mono" w:cs="Cascadia Mono"/>
+          <w:color w:val="000000"/>
+          <w:sz w:val="19"/>
+          <w:szCs w:val="19"/>
+        </w:rPr>
+        <w:t xml:space="preserve">add-migration </w:t>
+      </w:r>
+      <w:proofErr w:type="spellStart"/>
+      <w:r>
+        <w:rPr>
+          <w:rFonts w:ascii="Cascadia Mono" w:hAnsi="Cascadia Mono" w:cs="Cascadia Mono"/>
+          <w:color w:val="000000"/>
+          <w:sz w:val="19"/>
+          <w:szCs w:val="19"/>
+        </w:rPr>
+        <w:t>AddCouponTodb</w:t>
+      </w:r>
+      <w:proofErr w:type="spellEnd"/>
+    </w:p>
+    <w:p>
+      <w:pPr>
+        <w:rPr>
+          <w:rFonts w:ascii="Cascadia Mono" w:hAnsi="Cascadia Mono" w:cs="Cascadia Mono"/>
+          <w:color w:val="000000"/>
+          <w:sz w:val="19"/>
+          <w:szCs w:val="19"/>
+        </w:rPr>
+      </w:pPr>
+      <w:r>
+        <w:rPr>
+          <w:rFonts w:ascii="Cascadia Mono" w:hAnsi="Cascadia Mono" w:cs="Cascadia Mono"/>
+          <w:color w:val="000000"/>
+          <w:sz w:val="19"/>
+          <w:szCs w:val="19"/>
+        </w:rPr>
+        <w:t xml:space="preserve">add-migration </w:t>
+      </w:r>
+      <w:proofErr w:type="spellStart"/>
+      <w:r>
+        <w:rPr>
+          <w:rFonts w:ascii="Cascadia Mono" w:hAnsi="Cascadia Mono" w:cs="Cascadia Mono"/>
+          <w:color w:val="000000"/>
+          <w:sz w:val="19"/>
+          <w:szCs w:val="19"/>
+        </w:rPr>
+        <w:t>seedCouponDatabase</w:t>
+      </w:r>
+      <w:proofErr w:type="spellEnd"/>
+    </w:p>
+    <w:p>
+      <w:pPr>
+        <w:rPr>
+          <w:rFonts w:ascii="Cascadia Mono" w:hAnsi="Cascadia Mono" w:cs="Cascadia Mono"/>
+          <w:color w:val="000000"/>
+          <w:sz w:val="19"/>
+          <w:szCs w:val="19"/>
+        </w:rPr>
+      </w:pPr>
+      <w:proofErr w:type="spellStart"/>
+      <w:r>
+        <w:rPr>
+          <w:rFonts w:ascii="Cascadia Mono" w:hAnsi="Cascadia Mono" w:cs="Cascadia Mono"/>
+          <w:color w:val="000000"/>
+          <w:sz w:val="19"/>
+          <w:szCs w:val="19"/>
+        </w:rPr>
+        <w:t>Mango.Web</w:t>
+      </w:r>
+      <w:proofErr w:type="spellEnd"/>
+      <w:r>
+        <w:rPr>
+          <w:rFonts w:ascii="Cascadia Mono" w:hAnsi="Cascadia Mono" w:cs="Cascadia Mono"/>
+          <w:color w:val="000000"/>
+          <w:sz w:val="19"/>
+          <w:szCs w:val="19"/>
+        </w:rPr>
+        <w:t>/Views/Cart/</w:t>
+      </w:r>
+      <w:proofErr w:type="spellStart"/>
+      <w:r>
+        <w:rPr>
+          <w:rFonts w:ascii="Cascadia Mono" w:hAnsi="Cascadia Mono" w:cs="Cascadia Mono"/>
+          <w:color w:val="000000"/>
+          <w:sz w:val="19"/>
+          <w:szCs w:val="19"/>
+        </w:rPr>
+        <w:t>Confirmation.cshtml</w:t>
+      </w:r>
+      <w:proofErr w:type="spellEnd"/>
     </w:p>
     <w:p>
       <w:pPr>
@@ -948,6 +1169,26 @@
       <w:shd w:val="clear" w:color="auto" w:fill="E1DFDD"/>
     </w:rPr>
   </w:style>
+  <w:style w:type="character" w:customStyle="1" w:styleId="pl-ent">
+    <w:name w:val="pl-ent"/>
+    <w:basedOn w:val="DefaultParagraphFont"/>
+    <w:rsid w:val="004525B7"/>
+  </w:style>
+  <w:style w:type="character" w:customStyle="1" w:styleId="pl-e">
+    <w:name w:val="pl-e"/>
+    <w:basedOn w:val="DefaultParagraphFont"/>
+    <w:rsid w:val="004525B7"/>
+  </w:style>
+  <w:style w:type="character" w:customStyle="1" w:styleId="pl-s">
+    <w:name w:val="pl-s"/>
+    <w:basedOn w:val="DefaultParagraphFont"/>
+    <w:rsid w:val="004525B7"/>
+  </w:style>
+  <w:style w:type="character" w:customStyle="1" w:styleId="pl-pds">
+    <w:name w:val="pl-pds"/>
+    <w:basedOn w:val="DefaultParagraphFont"/>
+    <w:rsid w:val="004525B7"/>
+  </w:style>
 </w:styles>
 </file>
 

</xml_diff>

<commit_message>
Section 14 - Order Repository Interface
</commit_message>
<xml_diff>
--- a/MIcroservicesDotnetmastery.docx
+++ b/MIcroservicesDotnetmastery.docx
@@ -120,13 +120,8 @@
     </w:p>
     <w:p>
       <w:r>
-        <w:t xml:space="preserve">add-migration </w:t>
-      </w:r>
-      <w:proofErr w:type="spellStart"/>
-      <w:r>
-        <w:t>AddProductModelToDb</w:t>
-      </w:r>
-      <w:proofErr w:type="spellEnd"/>
+        <w:t>add-migration AddProductModelToDb</w:t>
+      </w:r>
     </w:p>
     <w:p>
       <w:pPr>
@@ -148,19 +143,9 @@
       </w:r>
     </w:p>
     <w:p>
-      <w:proofErr w:type="spellStart"/>
-      <w:r>
-        <w:t>Mango.Services.ProductAPI</w:t>
-      </w:r>
-      <w:proofErr w:type="spellEnd"/>
-      <w:r>
-        <w:t>/Repository/</w:t>
-      </w:r>
-      <w:proofErr w:type="spellStart"/>
-      <w:r>
-        <w:t>IProductRepository.cs</w:t>
-      </w:r>
-      <w:proofErr w:type="spellEnd"/>
+      <w:r>
+        <w:t>Mango.Services.ProductAPI/Repository/IProductRepository.cs</w:t>
+      </w:r>
     </w:p>
     <w:p/>
     <w:p>
@@ -253,13 +238,8 @@
         <w:t>add-migration</w:t>
       </w:r>
       <w:r>
-        <w:t xml:space="preserve"> </w:t>
-      </w:r>
-      <w:proofErr w:type="spellStart"/>
-      <w:r>
-        <w:t>seedproduct</w:t>
-      </w:r>
-      <w:proofErr w:type="spellEnd"/>
+        <w:t xml:space="preserve"> seedproduct</w:t>
+      </w:r>
     </w:p>
     <w:p>
       <w:pPr>
@@ -307,47 +287,7 @@
           <w:sz w:val="19"/>
           <w:szCs w:val="19"/>
         </w:rPr>
-        <w:t xml:space="preserve">Make </w:t>
-      </w:r>
-      <w:proofErr w:type="spellStart"/>
-      <w:r>
-        <w:rPr>
-          <w:rFonts w:ascii="Cascadia Mono" w:hAnsi="Cascadia Mono" w:cs="Cascadia Mono"/>
-          <w:color w:val="000000"/>
-          <w:sz w:val="19"/>
-          <w:szCs w:val="19"/>
-        </w:rPr>
-        <w:t>starup</w:t>
-      </w:r>
-      <w:proofErr w:type="spellEnd"/>
-      <w:r>
-        <w:rPr>
-          <w:rFonts w:ascii="Cascadia Mono" w:hAnsi="Cascadia Mono" w:cs="Cascadia Mono"/>
-          <w:color w:val="000000"/>
-          <w:sz w:val="19"/>
-          <w:szCs w:val="19"/>
-        </w:rPr>
-        <w:t xml:space="preserve"> project to </w:t>
-      </w:r>
-      <w:proofErr w:type="gramStart"/>
-      <w:r>
-        <w:rPr>
-          <w:rFonts w:ascii="Cascadia Mono" w:hAnsi="Cascadia Mono" w:cs="Cascadia Mono"/>
-          <w:color w:val="000000"/>
-          <w:sz w:val="19"/>
-          <w:szCs w:val="19"/>
-        </w:rPr>
-        <w:t>both project</w:t>
-      </w:r>
-      <w:proofErr w:type="gramEnd"/>
-      <w:r>
-        <w:rPr>
-          <w:rFonts w:ascii="Cascadia Mono" w:hAnsi="Cascadia Mono" w:cs="Cascadia Mono"/>
-          <w:color w:val="000000"/>
-          <w:sz w:val="19"/>
-          <w:szCs w:val="19"/>
-        </w:rPr>
-        <w:t xml:space="preserve"> to test it.</w:t>
+        <w:t>Make starup project to both project to test it.</w:t>
       </w:r>
     </w:p>
     <w:p>
@@ -368,7 +308,6 @@
         </w:rPr>
         <w:t xml:space="preserve">Best place to debug is </w:t>
       </w:r>
-      <w:proofErr w:type="spellStart"/>
       <w:r>
         <w:rPr>
           <w:rFonts w:ascii="Cascadia Mono" w:hAnsi="Cascadia Mono" w:cs="Cascadia Mono"/>
@@ -378,7 +317,6 @@
         </w:rPr>
         <w:t>BaseService.cs</w:t>
       </w:r>
-      <w:proofErr w:type="spellEnd"/>
       <w:r>
         <w:rPr>
           <w:rFonts w:ascii="Cascadia Mono" w:hAnsi="Cascadia Mono" w:cs="Cascadia Mono"/>
@@ -415,280 +353,209 @@
           <w:sz w:val="19"/>
           <w:szCs w:val="19"/>
         </w:rPr>
+        <w:t>add-migration ConfigureDefaultIdentityTables</w:t>
+      </w:r>
+    </w:p>
+    <w:p>
+      <w:pPr>
+        <w:rPr>
+          <w:rFonts w:ascii="Cascadia Mono" w:hAnsi="Cascadia Mono" w:cs="Cascadia Mono"/>
+          <w:color w:val="000000"/>
+          <w:sz w:val="19"/>
+          <w:szCs w:val="19"/>
+        </w:rPr>
+      </w:pPr>
+    </w:p>
+    <w:p>
+      <w:pPr>
+        <w:rPr>
+          <w:rFonts w:ascii="Cascadia Mono" w:hAnsi="Cascadia Mono" w:cs="Cascadia Mono"/>
+          <w:color w:val="000000"/>
+          <w:sz w:val="19"/>
+          <w:szCs w:val="19"/>
+        </w:rPr>
+      </w:pPr>
+    </w:p>
+    <w:p>
+      <w:pPr>
+        <w:rPr>
+          <w:rFonts w:ascii="Cascadia Mono" w:hAnsi="Cascadia Mono" w:cs="Cascadia Mono"/>
+          <w:color w:val="000000"/>
+          <w:sz w:val="19"/>
+          <w:szCs w:val="19"/>
+        </w:rPr>
+      </w:pPr>
+      <w:r>
+        <w:rPr>
+          <w:rFonts w:ascii="Cascadia Mono" w:hAnsi="Cascadia Mono" w:cs="Cascadia Mono"/>
+          <w:color w:val="000000"/>
+          <w:sz w:val="19"/>
+          <w:szCs w:val="19"/>
+        </w:rPr>
+        <w:t>update-database -context ApplicationDbContext</w:t>
+      </w:r>
+    </w:p>
+    <w:p>
+      <w:pPr>
+        <w:rPr>
+          <w:rFonts w:ascii="Cascadia Mono" w:hAnsi="Cascadia Mono" w:cs="Cascadia Mono"/>
+          <w:color w:val="000000"/>
+          <w:sz w:val="19"/>
+          <w:szCs w:val="19"/>
+        </w:rPr>
+      </w:pPr>
+      <w:r>
+        <w:rPr>
+          <w:rFonts w:ascii="Cascadia Mono" w:hAnsi="Cascadia Mono" w:cs="Cascadia Mono"/>
+          <w:color w:val="000000"/>
+          <w:sz w:val="19"/>
+          <w:szCs w:val="19"/>
+        </w:rPr>
+        <w:t>add-migration ConfigureDefaultIdentityTables -verbose -context ApplicationDbContext</w:t>
+      </w:r>
+    </w:p>
+    <w:p>
+      <w:pPr>
+        <w:rPr>
+          <w:rFonts w:ascii="Cascadia Mono" w:hAnsi="Cascadia Mono" w:cs="Cascadia Mono"/>
+          <w:color w:val="000000"/>
+          <w:sz w:val="19"/>
+          <w:szCs w:val="19"/>
+        </w:rPr>
+      </w:pPr>
+    </w:p>
+    <w:p>
+      <w:pPr>
+        <w:rPr>
+          <w:rFonts w:ascii="Cascadia Mono" w:hAnsi="Cascadia Mono" w:cs="Cascadia Mono"/>
+          <w:color w:val="000000"/>
+          <w:sz w:val="19"/>
+          <w:szCs w:val="19"/>
+        </w:rPr>
+      </w:pPr>
+      <w:r>
+        <w:rPr>
+          <w:rFonts w:ascii="Cascadia Mono" w:hAnsi="Cascadia Mono" w:cs="Cascadia Mono"/>
+          <w:color w:val="000000"/>
+          <w:sz w:val="19"/>
+          <w:szCs w:val="19"/>
+        </w:rPr>
+        <w:t>add-migration FirstNameAndLastNameColumn -verbose -context ApplicationDbContext</w:t>
+      </w:r>
+    </w:p>
+    <w:p>
+      <w:pPr>
+        <w:rPr>
+          <w:rFonts w:ascii="Cascadia Mono" w:hAnsi="Cascadia Mono" w:cs="Cascadia Mono"/>
+          <w:color w:val="000000"/>
+          <w:sz w:val="19"/>
+          <w:szCs w:val="19"/>
+        </w:rPr>
+      </w:pPr>
+      <w:r>
+        <w:rPr>
+          <w:rFonts w:ascii="Cascadia Mono" w:hAnsi="Cascadia Mono" w:cs="Cascadia Mono"/>
+          <w:color w:val="000000"/>
+          <w:sz w:val="19"/>
+          <w:szCs w:val="19"/>
+        </w:rPr>
+        <w:t>add-migration AddCouponTodb</w:t>
+      </w:r>
+    </w:p>
+    <w:p>
+      <w:pPr>
+        <w:rPr>
+          <w:rFonts w:ascii="Cascadia Mono" w:hAnsi="Cascadia Mono" w:cs="Cascadia Mono"/>
+          <w:color w:val="000000"/>
+          <w:sz w:val="19"/>
+          <w:szCs w:val="19"/>
+        </w:rPr>
+      </w:pPr>
+      <w:r>
+        <w:rPr>
+          <w:rFonts w:ascii="Cascadia Mono" w:hAnsi="Cascadia Mono" w:cs="Cascadia Mono"/>
+          <w:color w:val="000000"/>
+          <w:sz w:val="19"/>
+          <w:szCs w:val="19"/>
+        </w:rPr>
+        <w:t>add-migration seedCouponDatabase</w:t>
+      </w:r>
+    </w:p>
+    <w:p>
+      <w:pPr>
+        <w:rPr>
+          <w:rFonts w:ascii="Cascadia Mono" w:hAnsi="Cascadia Mono" w:cs="Cascadia Mono"/>
+          <w:color w:val="000000"/>
+          <w:sz w:val="19"/>
+          <w:szCs w:val="19"/>
+        </w:rPr>
+      </w:pPr>
+      <w:r>
+        <w:rPr>
+          <w:rFonts w:ascii="Cascadia Mono" w:hAnsi="Cascadia Mono" w:cs="Cascadia Mono"/>
+          <w:color w:val="000000"/>
+          <w:sz w:val="19"/>
+          <w:szCs w:val="19"/>
+        </w:rPr>
+        <w:t>Mango.MessageBus/AzureServiceBusMessageBus.cs</w:t>
+      </w:r>
+    </w:p>
+    <w:p>
+      <w:pPr>
+        <w:rPr>
+          <w:rFonts w:ascii="Cascadia Mono" w:hAnsi="Cascadia Mono" w:cs="Cascadia Mono"/>
+          <w:color w:val="000000"/>
+          <w:sz w:val="19"/>
+          <w:szCs w:val="19"/>
+        </w:rPr>
+      </w:pPr>
+    </w:p>
+    <w:p>
+      <w:pPr>
+        <w:rPr>
+          <w:rFonts w:ascii="Cascadia Mono" w:hAnsi="Cascadia Mono" w:cs="Cascadia Mono"/>
+          <w:color w:val="000000"/>
+          <w:sz w:val="19"/>
+          <w:szCs w:val="19"/>
+        </w:rPr>
+      </w:pPr>
+      <w:r>
+        <w:rPr>
+          <w:rFonts w:ascii="Cascadia Mono" w:hAnsi="Cascadia Mono" w:cs="Cascadia Mono"/>
+          <w:color w:val="000000"/>
+          <w:sz w:val="19"/>
+          <w:szCs w:val="19"/>
+        </w:rPr>
         <w:t xml:space="preserve">add-migration </w:t>
       </w:r>
-      <w:proofErr w:type="spellStart"/>
-      <w:r>
-        <w:rPr>
-          <w:rFonts w:ascii="Cascadia Mono" w:hAnsi="Cascadia Mono" w:cs="Cascadia Mono"/>
-          <w:color w:val="000000"/>
-          <w:sz w:val="19"/>
-          <w:szCs w:val="19"/>
-        </w:rPr>
-        <w:t>ConfigureDefaultIdentityTables</w:t>
-      </w:r>
-      <w:proofErr w:type="spellEnd"/>
-    </w:p>
-    <w:p>
-      <w:pPr>
-        <w:rPr>
-          <w:rFonts w:ascii="Cascadia Mono" w:hAnsi="Cascadia Mono" w:cs="Cascadia Mono"/>
-          <w:color w:val="000000"/>
-          <w:sz w:val="19"/>
-          <w:szCs w:val="19"/>
-        </w:rPr>
-      </w:pPr>
-    </w:p>
-    <w:p>
-      <w:pPr>
-        <w:rPr>
-          <w:rFonts w:ascii="Cascadia Mono" w:hAnsi="Cascadia Mono" w:cs="Cascadia Mono"/>
-          <w:color w:val="000000"/>
-          <w:sz w:val="19"/>
-          <w:szCs w:val="19"/>
-        </w:rPr>
-      </w:pPr>
-    </w:p>
-    <w:p>
-      <w:pPr>
-        <w:rPr>
-          <w:rFonts w:ascii="Cascadia Mono" w:hAnsi="Cascadia Mono" w:cs="Cascadia Mono"/>
-          <w:color w:val="000000"/>
-          <w:sz w:val="19"/>
-          <w:szCs w:val="19"/>
-        </w:rPr>
-      </w:pPr>
-      <w:r>
-        <w:rPr>
-          <w:rFonts w:ascii="Cascadia Mono" w:hAnsi="Cascadia Mono" w:cs="Cascadia Mono"/>
-          <w:color w:val="000000"/>
-          <w:sz w:val="19"/>
-          <w:szCs w:val="19"/>
-        </w:rPr>
-        <w:t xml:space="preserve">update-database -context </w:t>
-      </w:r>
-      <w:proofErr w:type="spellStart"/>
-      <w:r>
-        <w:rPr>
-          <w:rFonts w:ascii="Cascadia Mono" w:hAnsi="Cascadia Mono" w:cs="Cascadia Mono"/>
-          <w:color w:val="000000"/>
-          <w:sz w:val="19"/>
-          <w:szCs w:val="19"/>
-        </w:rPr>
-        <w:t>ApplicationDbContext</w:t>
-      </w:r>
-      <w:proofErr w:type="spellEnd"/>
-    </w:p>
-    <w:p>
-      <w:pPr>
-        <w:rPr>
-          <w:rFonts w:ascii="Cascadia Mono" w:hAnsi="Cascadia Mono" w:cs="Cascadia Mono"/>
-          <w:color w:val="000000"/>
-          <w:sz w:val="19"/>
-          <w:szCs w:val="19"/>
-        </w:rPr>
-      </w:pPr>
-      <w:r>
-        <w:rPr>
-          <w:rFonts w:ascii="Cascadia Mono" w:hAnsi="Cascadia Mono" w:cs="Cascadia Mono"/>
-          <w:color w:val="000000"/>
-          <w:sz w:val="19"/>
-          <w:szCs w:val="19"/>
-        </w:rPr>
-        <w:t xml:space="preserve">add-migration </w:t>
-      </w:r>
-      <w:proofErr w:type="spellStart"/>
-      <w:r>
-        <w:rPr>
-          <w:rFonts w:ascii="Cascadia Mono" w:hAnsi="Cascadia Mono" w:cs="Cascadia Mono"/>
-          <w:color w:val="000000"/>
-          <w:sz w:val="19"/>
-          <w:szCs w:val="19"/>
-        </w:rPr>
-        <w:t>ConfigureDefaultIdentityTables</w:t>
-      </w:r>
-      <w:proofErr w:type="spellEnd"/>
-      <w:r>
-        <w:rPr>
-          <w:rFonts w:ascii="Cascadia Mono" w:hAnsi="Cascadia Mono" w:cs="Cascadia Mono"/>
-          <w:color w:val="000000"/>
-          <w:sz w:val="19"/>
-          <w:szCs w:val="19"/>
-        </w:rPr>
-        <w:t xml:space="preserve"> -verbose -context </w:t>
-      </w:r>
-      <w:proofErr w:type="spellStart"/>
-      <w:r>
-        <w:rPr>
-          <w:rFonts w:ascii="Cascadia Mono" w:hAnsi="Cascadia Mono" w:cs="Cascadia Mono"/>
-          <w:color w:val="000000"/>
-          <w:sz w:val="19"/>
-          <w:szCs w:val="19"/>
-        </w:rPr>
-        <w:t>ApplicationDbContext</w:t>
-      </w:r>
-      <w:proofErr w:type="spellEnd"/>
-    </w:p>
-    <w:p>
-      <w:pPr>
-        <w:rPr>
-          <w:rFonts w:ascii="Cascadia Mono" w:hAnsi="Cascadia Mono" w:cs="Cascadia Mono"/>
-          <w:color w:val="000000"/>
-          <w:sz w:val="19"/>
-          <w:szCs w:val="19"/>
-        </w:rPr>
-      </w:pPr>
-    </w:p>
-    <w:p>
-      <w:pPr>
-        <w:rPr>
-          <w:rFonts w:ascii="Cascadia Mono" w:hAnsi="Cascadia Mono" w:cs="Cascadia Mono"/>
-          <w:color w:val="000000"/>
-          <w:sz w:val="19"/>
-          <w:szCs w:val="19"/>
-        </w:rPr>
-      </w:pPr>
-      <w:r>
-        <w:rPr>
-          <w:rFonts w:ascii="Cascadia Mono" w:hAnsi="Cascadia Mono" w:cs="Cascadia Mono"/>
-          <w:color w:val="000000"/>
-          <w:sz w:val="19"/>
-          <w:szCs w:val="19"/>
-        </w:rPr>
-        <w:t xml:space="preserve">add-migration </w:t>
-      </w:r>
-      <w:proofErr w:type="spellStart"/>
-      <w:r>
-        <w:rPr>
-          <w:rFonts w:ascii="Cascadia Mono" w:hAnsi="Cascadia Mono" w:cs="Cascadia Mono"/>
-          <w:color w:val="000000"/>
-          <w:sz w:val="19"/>
-          <w:szCs w:val="19"/>
-        </w:rPr>
-        <w:t>FirstNameAndLastNameColumn</w:t>
-      </w:r>
-      <w:proofErr w:type="spellEnd"/>
-      <w:r>
-        <w:rPr>
-          <w:rFonts w:ascii="Cascadia Mono" w:hAnsi="Cascadia Mono" w:cs="Cascadia Mono"/>
-          <w:color w:val="000000"/>
-          <w:sz w:val="19"/>
-          <w:szCs w:val="19"/>
-        </w:rPr>
-        <w:t xml:space="preserve"> -verbose -context </w:t>
-      </w:r>
-      <w:proofErr w:type="spellStart"/>
-      <w:r>
-        <w:rPr>
-          <w:rFonts w:ascii="Cascadia Mono" w:hAnsi="Cascadia Mono" w:cs="Cascadia Mono"/>
-          <w:color w:val="000000"/>
-          <w:sz w:val="19"/>
-          <w:szCs w:val="19"/>
-        </w:rPr>
-        <w:t>ApplicationDbContext</w:t>
-      </w:r>
-      <w:proofErr w:type="spellEnd"/>
-    </w:p>
-    <w:p>
-      <w:pPr>
-        <w:rPr>
-          <w:rFonts w:ascii="Cascadia Mono" w:hAnsi="Cascadia Mono" w:cs="Cascadia Mono"/>
-          <w:color w:val="000000"/>
-          <w:sz w:val="19"/>
-          <w:szCs w:val="19"/>
-        </w:rPr>
-      </w:pPr>
-      <w:r>
-        <w:rPr>
-          <w:rFonts w:ascii="Cascadia Mono" w:hAnsi="Cascadia Mono" w:cs="Cascadia Mono"/>
-          <w:color w:val="000000"/>
-          <w:sz w:val="19"/>
-          <w:szCs w:val="19"/>
-        </w:rPr>
-        <w:t xml:space="preserve">add-migration </w:t>
-      </w:r>
-      <w:proofErr w:type="spellStart"/>
-      <w:r>
-        <w:rPr>
-          <w:rFonts w:ascii="Cascadia Mono" w:hAnsi="Cascadia Mono" w:cs="Cascadia Mono"/>
-          <w:color w:val="000000"/>
-          <w:sz w:val="19"/>
-          <w:szCs w:val="19"/>
-        </w:rPr>
-        <w:t>AddCouponTodb</w:t>
-      </w:r>
-      <w:proofErr w:type="spellEnd"/>
-    </w:p>
-    <w:p>
-      <w:pPr>
-        <w:rPr>
-          <w:rFonts w:ascii="Cascadia Mono" w:hAnsi="Cascadia Mono" w:cs="Cascadia Mono"/>
-          <w:color w:val="000000"/>
-          <w:sz w:val="19"/>
-          <w:szCs w:val="19"/>
-        </w:rPr>
-      </w:pPr>
-      <w:r>
-        <w:rPr>
-          <w:rFonts w:ascii="Cascadia Mono" w:hAnsi="Cascadia Mono" w:cs="Cascadia Mono"/>
-          <w:color w:val="000000"/>
-          <w:sz w:val="19"/>
-          <w:szCs w:val="19"/>
-        </w:rPr>
-        <w:t xml:space="preserve">add-migration </w:t>
-      </w:r>
-      <w:proofErr w:type="spellStart"/>
-      <w:r>
-        <w:rPr>
-          <w:rFonts w:ascii="Cascadia Mono" w:hAnsi="Cascadia Mono" w:cs="Cascadia Mono"/>
-          <w:color w:val="000000"/>
-          <w:sz w:val="19"/>
-          <w:szCs w:val="19"/>
-        </w:rPr>
-        <w:t>seedCouponDatabase</w:t>
-      </w:r>
-      <w:proofErr w:type="spellEnd"/>
-    </w:p>
-    <w:p>
-      <w:pPr>
-        <w:rPr>
-          <w:rFonts w:ascii="Cascadia Mono" w:hAnsi="Cascadia Mono" w:cs="Cascadia Mono"/>
-          <w:color w:val="000000"/>
-          <w:sz w:val="19"/>
-          <w:szCs w:val="19"/>
-        </w:rPr>
-      </w:pPr>
-      <w:proofErr w:type="spellStart"/>
-      <w:r>
-        <w:rPr>
-          <w:rFonts w:ascii="Cascadia Mono" w:hAnsi="Cascadia Mono" w:cs="Cascadia Mono"/>
-          <w:color w:val="000000"/>
-          <w:sz w:val="19"/>
-          <w:szCs w:val="19"/>
-        </w:rPr>
-        <w:t>Mango.Web</w:t>
-      </w:r>
-      <w:proofErr w:type="spellEnd"/>
-      <w:r>
-        <w:rPr>
-          <w:rFonts w:ascii="Cascadia Mono" w:hAnsi="Cascadia Mono" w:cs="Cascadia Mono"/>
-          <w:color w:val="000000"/>
-          <w:sz w:val="19"/>
-          <w:szCs w:val="19"/>
-        </w:rPr>
-        <w:t>/Views/Cart/</w:t>
-      </w:r>
-      <w:proofErr w:type="spellStart"/>
-      <w:r>
-        <w:rPr>
-          <w:rFonts w:ascii="Cascadia Mono" w:hAnsi="Cascadia Mono" w:cs="Cascadia Mono"/>
-          <w:color w:val="000000"/>
-          <w:sz w:val="19"/>
-          <w:szCs w:val="19"/>
-        </w:rPr>
-        <w:t>Confirmation.cshtml</w:t>
-      </w:r>
-      <w:proofErr w:type="spellEnd"/>
+      <w:r>
+        <w:rPr>
+          <w:rFonts w:ascii="Cascadia Mono" w:hAnsi="Cascadia Mono" w:cs="Cascadia Mono"/>
+          <w:color w:val="000000"/>
+          <w:sz w:val="19"/>
+          <w:szCs w:val="19"/>
+        </w:rPr>
+        <w:t>pushOrderTableToDB</w:t>
+      </w:r>
+    </w:p>
+    <w:p>
+      <w:pPr>
+        <w:rPr>
+          <w:rFonts w:ascii="Cascadia Mono" w:hAnsi="Cascadia Mono" w:cs="Cascadia Mono"/>
+          <w:color w:val="000000"/>
+          <w:sz w:val="19"/>
+          <w:szCs w:val="19"/>
+        </w:rPr>
+      </w:pPr>
+      <w:r>
+        <w:rPr>
+          <w:rFonts w:ascii="Cascadia Mono" w:hAnsi="Cascadia Mono" w:cs="Cascadia Mono"/>
+          <w:color w:val="000000"/>
+          <w:sz w:val="19"/>
+          <w:szCs w:val="19"/>
+        </w:rPr>
+        <w:t>update-databae</w:t>
+      </w:r>
     </w:p>
     <w:p>
       <w:pPr>

</xml_diff>

<commit_message>
Section 16 - Publish Payment Message
</commit_message>
<xml_diff>
--- a/MIcroservicesDotnetmastery.docx
+++ b/MIcroservicesDotnetmastery.docx
@@ -81,6 +81,39 @@
           <w:szCs w:val="24"/>
         </w:rPr>
       </w:pPr>
+      <w:proofErr w:type="spellStart"/>
+      <w:r>
+        <w:rPr>
+          <w:rStyle w:val="Hyperlink"/>
+          <w:b/>
+          <w:bCs/>
+          <w:sz w:val="24"/>
+          <w:szCs w:val="24"/>
+        </w:rPr>
+        <w:t>O</w:t>
+      </w:r>
+      <w:r>
+        <w:rPr>
+          <w:rStyle w:val="Hyperlink"/>
+          <w:b/>
+          <w:bCs/>
+          <w:sz w:val="24"/>
+          <w:szCs w:val="24"/>
+        </w:rPr>
+        <w:t>rderpaymentprocesstopic</w:t>
+      </w:r>
+      <w:proofErr w:type="spellEnd"/>
+    </w:p>
+    <w:p>
+      <w:pPr>
+        <w:rPr>
+          <w:rStyle w:val="Hyperlink"/>
+          <w:b/>
+          <w:bCs/>
+          <w:sz w:val="24"/>
+          <w:szCs w:val="24"/>
+        </w:rPr>
+      </w:pPr>
     </w:p>
     <w:p/>
     <w:p>
@@ -120,8 +153,13 @@
     </w:p>
     <w:p>
       <w:r>
-        <w:t>add-migration AddProductModelToDb</w:t>
-      </w:r>
+        <w:t xml:space="preserve">add-migration </w:t>
+      </w:r>
+      <w:proofErr w:type="spellStart"/>
+      <w:r>
+        <w:t>AddProductModelToDb</w:t>
+      </w:r>
+      <w:proofErr w:type="spellEnd"/>
     </w:p>
     <w:p>
       <w:pPr>
@@ -143,9 +181,19 @@
       </w:r>
     </w:p>
     <w:p>
-      <w:r>
-        <w:t>Mango.Services.ProductAPI/Repository/IProductRepository.cs</w:t>
-      </w:r>
+      <w:proofErr w:type="spellStart"/>
+      <w:r>
+        <w:t>Mango.Services.ProductAPI</w:t>
+      </w:r>
+      <w:proofErr w:type="spellEnd"/>
+      <w:r>
+        <w:t>/Repository/</w:t>
+      </w:r>
+      <w:proofErr w:type="spellStart"/>
+      <w:r>
+        <w:t>IProductRepository.cs</w:t>
+      </w:r>
+      <w:proofErr w:type="spellEnd"/>
     </w:p>
     <w:p/>
     <w:p>
@@ -238,26 +286,30 @@
         <w:t>add-migration</w:t>
       </w:r>
       <w:r>
-        <w:t xml:space="preserve"> seedproduct</w:t>
-      </w:r>
-    </w:p>
-    <w:p>
-      <w:pPr>
-        <w:rPr>
-          <w:rFonts w:ascii="Cascadia Mono" w:hAnsi="Cascadia Mono" w:cs="Cascadia Mono"/>
-          <w:color w:val="000000"/>
-          <w:sz w:val="19"/>
-          <w:szCs w:val="19"/>
-        </w:rPr>
-      </w:pPr>
-      <w:r>
-        <w:rPr>
-          <w:rFonts w:ascii="Cascadia Mono" w:hAnsi="Cascadia Mono" w:cs="Cascadia Mono"/>
-          <w:color w:val="000000"/>
-          <w:sz w:val="19"/>
-          <w:szCs w:val="19"/>
-        </w:rPr>
-        <w:lastRenderedPageBreak/>
+        <w:t xml:space="preserve"> </w:t>
+      </w:r>
+      <w:proofErr w:type="spellStart"/>
+      <w:r>
+        <w:t>seedproduct</w:t>
+      </w:r>
+      <w:proofErr w:type="spellEnd"/>
+    </w:p>
+    <w:p>
+      <w:pPr>
+        <w:rPr>
+          <w:rFonts w:ascii="Cascadia Mono" w:hAnsi="Cascadia Mono" w:cs="Cascadia Mono"/>
+          <w:color w:val="000000"/>
+          <w:sz w:val="19"/>
+          <w:szCs w:val="19"/>
+        </w:rPr>
+      </w:pPr>
+      <w:r>
+        <w:rPr>
+          <w:rFonts w:ascii="Cascadia Mono" w:hAnsi="Cascadia Mono" w:cs="Cascadia Mono"/>
+          <w:color w:val="000000"/>
+          <w:sz w:val="19"/>
+          <w:szCs w:val="19"/>
+        </w:rPr>
         <w:t>update-database</w:t>
       </w:r>
     </w:p>
@@ -287,7 +339,47 @@
           <w:sz w:val="19"/>
           <w:szCs w:val="19"/>
         </w:rPr>
-        <w:t>Make starup project to both project to test it.</w:t>
+        <w:t xml:space="preserve">Make </w:t>
+      </w:r>
+      <w:proofErr w:type="spellStart"/>
+      <w:r>
+        <w:rPr>
+          <w:rFonts w:ascii="Cascadia Mono" w:hAnsi="Cascadia Mono" w:cs="Cascadia Mono"/>
+          <w:color w:val="000000"/>
+          <w:sz w:val="19"/>
+          <w:szCs w:val="19"/>
+        </w:rPr>
+        <w:t>starup</w:t>
+      </w:r>
+      <w:proofErr w:type="spellEnd"/>
+      <w:r>
+        <w:rPr>
+          <w:rFonts w:ascii="Cascadia Mono" w:hAnsi="Cascadia Mono" w:cs="Cascadia Mono"/>
+          <w:color w:val="000000"/>
+          <w:sz w:val="19"/>
+          <w:szCs w:val="19"/>
+        </w:rPr>
+        <w:t xml:space="preserve"> project to </w:t>
+      </w:r>
+      <w:proofErr w:type="gramStart"/>
+      <w:r>
+        <w:rPr>
+          <w:rFonts w:ascii="Cascadia Mono" w:hAnsi="Cascadia Mono" w:cs="Cascadia Mono"/>
+          <w:color w:val="000000"/>
+          <w:sz w:val="19"/>
+          <w:szCs w:val="19"/>
+        </w:rPr>
+        <w:t>both project</w:t>
+      </w:r>
+      <w:proofErr w:type="gramEnd"/>
+      <w:r>
+        <w:rPr>
+          <w:rFonts w:ascii="Cascadia Mono" w:hAnsi="Cascadia Mono" w:cs="Cascadia Mono"/>
+          <w:color w:val="000000"/>
+          <w:sz w:val="19"/>
+          <w:szCs w:val="19"/>
+        </w:rPr>
+        <w:t xml:space="preserve"> to test it.</w:t>
       </w:r>
     </w:p>
     <w:p>
@@ -308,6 +400,7 @@
         </w:rPr>
         <w:t xml:space="preserve">Best place to debug is </w:t>
       </w:r>
+      <w:proofErr w:type="spellStart"/>
       <w:r>
         <w:rPr>
           <w:rFonts w:ascii="Cascadia Mono" w:hAnsi="Cascadia Mono" w:cs="Cascadia Mono"/>
@@ -317,6 +410,7 @@
         </w:rPr>
         <w:t>BaseService.cs</w:t>
       </w:r>
+      <w:proofErr w:type="spellEnd"/>
       <w:r>
         <w:rPr>
           <w:rFonts w:ascii="Cascadia Mono" w:hAnsi="Cascadia Mono" w:cs="Cascadia Mono"/>
@@ -353,181 +447,310 @@
           <w:sz w:val="19"/>
           <w:szCs w:val="19"/>
         </w:rPr>
-        <w:t>add-migration ConfigureDefaultIdentityTables</w:t>
-      </w:r>
-    </w:p>
-    <w:p>
-      <w:pPr>
-        <w:rPr>
-          <w:rFonts w:ascii="Cascadia Mono" w:hAnsi="Cascadia Mono" w:cs="Cascadia Mono"/>
-          <w:color w:val="000000"/>
-          <w:sz w:val="19"/>
-          <w:szCs w:val="19"/>
-        </w:rPr>
-      </w:pPr>
-    </w:p>
-    <w:p>
-      <w:pPr>
-        <w:rPr>
-          <w:rFonts w:ascii="Cascadia Mono" w:hAnsi="Cascadia Mono" w:cs="Cascadia Mono"/>
-          <w:color w:val="000000"/>
-          <w:sz w:val="19"/>
-          <w:szCs w:val="19"/>
-        </w:rPr>
-      </w:pPr>
-    </w:p>
-    <w:p>
-      <w:pPr>
-        <w:rPr>
-          <w:rFonts w:ascii="Cascadia Mono" w:hAnsi="Cascadia Mono" w:cs="Cascadia Mono"/>
-          <w:color w:val="000000"/>
-          <w:sz w:val="19"/>
-          <w:szCs w:val="19"/>
-        </w:rPr>
-      </w:pPr>
-      <w:r>
-        <w:rPr>
-          <w:rFonts w:ascii="Cascadia Mono" w:hAnsi="Cascadia Mono" w:cs="Cascadia Mono"/>
-          <w:color w:val="000000"/>
-          <w:sz w:val="19"/>
-          <w:szCs w:val="19"/>
-        </w:rPr>
-        <w:t>update-database -context ApplicationDbContext</w:t>
-      </w:r>
-    </w:p>
-    <w:p>
-      <w:pPr>
-        <w:rPr>
-          <w:rFonts w:ascii="Cascadia Mono" w:hAnsi="Cascadia Mono" w:cs="Cascadia Mono"/>
-          <w:color w:val="000000"/>
-          <w:sz w:val="19"/>
-          <w:szCs w:val="19"/>
-        </w:rPr>
-      </w:pPr>
-      <w:r>
-        <w:rPr>
-          <w:rFonts w:ascii="Cascadia Mono" w:hAnsi="Cascadia Mono" w:cs="Cascadia Mono"/>
-          <w:color w:val="000000"/>
-          <w:sz w:val="19"/>
-          <w:szCs w:val="19"/>
-        </w:rPr>
-        <w:t>add-migration ConfigureDefaultIdentityTables -verbose -context ApplicationDbContext</w:t>
-      </w:r>
-    </w:p>
-    <w:p>
-      <w:pPr>
-        <w:rPr>
-          <w:rFonts w:ascii="Cascadia Mono" w:hAnsi="Cascadia Mono" w:cs="Cascadia Mono"/>
-          <w:color w:val="000000"/>
-          <w:sz w:val="19"/>
-          <w:szCs w:val="19"/>
-        </w:rPr>
-      </w:pPr>
-    </w:p>
-    <w:p>
-      <w:pPr>
-        <w:rPr>
-          <w:rFonts w:ascii="Cascadia Mono" w:hAnsi="Cascadia Mono" w:cs="Cascadia Mono"/>
-          <w:color w:val="000000"/>
-          <w:sz w:val="19"/>
-          <w:szCs w:val="19"/>
-        </w:rPr>
-      </w:pPr>
-      <w:r>
-        <w:rPr>
-          <w:rFonts w:ascii="Cascadia Mono" w:hAnsi="Cascadia Mono" w:cs="Cascadia Mono"/>
-          <w:color w:val="000000"/>
-          <w:sz w:val="19"/>
-          <w:szCs w:val="19"/>
-        </w:rPr>
-        <w:t>add-migration FirstNameAndLastNameColumn -verbose -context ApplicationDbContext</w:t>
-      </w:r>
-    </w:p>
-    <w:p>
-      <w:pPr>
-        <w:rPr>
-          <w:rFonts w:ascii="Cascadia Mono" w:hAnsi="Cascadia Mono" w:cs="Cascadia Mono"/>
-          <w:color w:val="000000"/>
-          <w:sz w:val="19"/>
-          <w:szCs w:val="19"/>
-        </w:rPr>
-      </w:pPr>
-      <w:r>
-        <w:rPr>
-          <w:rFonts w:ascii="Cascadia Mono" w:hAnsi="Cascadia Mono" w:cs="Cascadia Mono"/>
-          <w:color w:val="000000"/>
-          <w:sz w:val="19"/>
-          <w:szCs w:val="19"/>
-        </w:rPr>
-        <w:t>add-migration AddCouponTodb</w:t>
-      </w:r>
-    </w:p>
-    <w:p>
-      <w:pPr>
-        <w:rPr>
-          <w:rFonts w:ascii="Cascadia Mono" w:hAnsi="Cascadia Mono" w:cs="Cascadia Mono"/>
-          <w:color w:val="000000"/>
-          <w:sz w:val="19"/>
-          <w:szCs w:val="19"/>
-        </w:rPr>
-      </w:pPr>
-      <w:r>
-        <w:rPr>
-          <w:rFonts w:ascii="Cascadia Mono" w:hAnsi="Cascadia Mono" w:cs="Cascadia Mono"/>
-          <w:color w:val="000000"/>
-          <w:sz w:val="19"/>
-          <w:szCs w:val="19"/>
-        </w:rPr>
-        <w:t>add-migration seedCouponDatabase</w:t>
-      </w:r>
-    </w:p>
-    <w:p>
-      <w:pPr>
-        <w:rPr>
-          <w:rFonts w:ascii="Cascadia Mono" w:hAnsi="Cascadia Mono" w:cs="Cascadia Mono"/>
-          <w:color w:val="000000"/>
-          <w:sz w:val="19"/>
-          <w:szCs w:val="19"/>
-        </w:rPr>
-      </w:pPr>
-      <w:r>
-        <w:rPr>
-          <w:rFonts w:ascii="Cascadia Mono" w:hAnsi="Cascadia Mono" w:cs="Cascadia Mono"/>
-          <w:color w:val="000000"/>
-          <w:sz w:val="19"/>
-          <w:szCs w:val="19"/>
-        </w:rPr>
-        <w:t>Mango.MessageBus/AzureServiceBusMessageBus.cs</w:t>
-      </w:r>
-    </w:p>
-    <w:p>
-      <w:pPr>
-        <w:rPr>
-          <w:rFonts w:ascii="Cascadia Mono" w:hAnsi="Cascadia Mono" w:cs="Cascadia Mono"/>
-          <w:color w:val="000000"/>
-          <w:sz w:val="19"/>
-          <w:szCs w:val="19"/>
-        </w:rPr>
-      </w:pPr>
-    </w:p>
-    <w:p>
-      <w:pPr>
-        <w:rPr>
-          <w:rFonts w:ascii="Cascadia Mono" w:hAnsi="Cascadia Mono" w:cs="Cascadia Mono"/>
-          <w:color w:val="000000"/>
-          <w:sz w:val="19"/>
-          <w:szCs w:val="19"/>
-        </w:rPr>
-      </w:pPr>
-      <w:r>
-        <w:rPr>
-          <w:rFonts w:ascii="Cascadia Mono" w:hAnsi="Cascadia Mono" w:cs="Cascadia Mono"/>
-          <w:color w:val="000000"/>
-          <w:sz w:val="19"/>
-          <w:szCs w:val="19"/>
-        </w:rPr>
         <w:t xml:space="preserve">add-migration </w:t>
       </w:r>
+      <w:proofErr w:type="spellStart"/>
+      <w:r>
+        <w:rPr>
+          <w:rFonts w:ascii="Cascadia Mono" w:hAnsi="Cascadia Mono" w:cs="Cascadia Mono"/>
+          <w:color w:val="000000"/>
+          <w:sz w:val="19"/>
+          <w:szCs w:val="19"/>
+        </w:rPr>
+        <w:t>ConfigureDefaultIdentityTables</w:t>
+      </w:r>
+      <w:proofErr w:type="spellEnd"/>
+    </w:p>
+    <w:p>
+      <w:pPr>
+        <w:rPr>
+          <w:rFonts w:ascii="Cascadia Mono" w:hAnsi="Cascadia Mono" w:cs="Cascadia Mono"/>
+          <w:color w:val="000000"/>
+          <w:sz w:val="19"/>
+          <w:szCs w:val="19"/>
+        </w:rPr>
+      </w:pPr>
+    </w:p>
+    <w:p>
+      <w:pPr>
+        <w:rPr>
+          <w:rFonts w:ascii="Cascadia Mono" w:hAnsi="Cascadia Mono" w:cs="Cascadia Mono"/>
+          <w:color w:val="000000"/>
+          <w:sz w:val="19"/>
+          <w:szCs w:val="19"/>
+        </w:rPr>
+      </w:pPr>
+    </w:p>
+    <w:p>
+      <w:pPr>
+        <w:rPr>
+          <w:rFonts w:ascii="Cascadia Mono" w:hAnsi="Cascadia Mono" w:cs="Cascadia Mono"/>
+          <w:color w:val="000000"/>
+          <w:sz w:val="19"/>
+          <w:szCs w:val="19"/>
+        </w:rPr>
+      </w:pPr>
+      <w:r>
+        <w:rPr>
+          <w:rFonts w:ascii="Cascadia Mono" w:hAnsi="Cascadia Mono" w:cs="Cascadia Mono"/>
+          <w:color w:val="000000"/>
+          <w:sz w:val="19"/>
+          <w:szCs w:val="19"/>
+        </w:rPr>
+        <w:t xml:space="preserve">update-database -context </w:t>
+      </w:r>
+      <w:proofErr w:type="spellStart"/>
+      <w:r>
+        <w:rPr>
+          <w:rFonts w:ascii="Cascadia Mono" w:hAnsi="Cascadia Mono" w:cs="Cascadia Mono"/>
+          <w:color w:val="000000"/>
+          <w:sz w:val="19"/>
+          <w:szCs w:val="19"/>
+        </w:rPr>
+        <w:t>ApplicationDbContext</w:t>
+      </w:r>
+      <w:proofErr w:type="spellEnd"/>
+    </w:p>
+    <w:p>
+      <w:pPr>
+        <w:rPr>
+          <w:rFonts w:ascii="Cascadia Mono" w:hAnsi="Cascadia Mono" w:cs="Cascadia Mono"/>
+          <w:color w:val="000000"/>
+          <w:sz w:val="19"/>
+          <w:szCs w:val="19"/>
+        </w:rPr>
+      </w:pPr>
+      <w:r>
+        <w:rPr>
+          <w:rFonts w:ascii="Cascadia Mono" w:hAnsi="Cascadia Mono" w:cs="Cascadia Mono"/>
+          <w:color w:val="000000"/>
+          <w:sz w:val="19"/>
+          <w:szCs w:val="19"/>
+        </w:rPr>
+        <w:t xml:space="preserve">add-migration </w:t>
+      </w:r>
+      <w:proofErr w:type="spellStart"/>
+      <w:r>
+        <w:rPr>
+          <w:rFonts w:ascii="Cascadia Mono" w:hAnsi="Cascadia Mono" w:cs="Cascadia Mono"/>
+          <w:color w:val="000000"/>
+          <w:sz w:val="19"/>
+          <w:szCs w:val="19"/>
+        </w:rPr>
+        <w:t>ConfigureDefaultIdentityTables</w:t>
+      </w:r>
+      <w:proofErr w:type="spellEnd"/>
+      <w:r>
+        <w:rPr>
+          <w:rFonts w:ascii="Cascadia Mono" w:hAnsi="Cascadia Mono" w:cs="Cascadia Mono"/>
+          <w:color w:val="000000"/>
+          <w:sz w:val="19"/>
+          <w:szCs w:val="19"/>
+        </w:rPr>
+        <w:t xml:space="preserve"> -verbose -context </w:t>
+      </w:r>
+      <w:proofErr w:type="spellStart"/>
+      <w:r>
+        <w:rPr>
+          <w:rFonts w:ascii="Cascadia Mono" w:hAnsi="Cascadia Mono" w:cs="Cascadia Mono"/>
+          <w:color w:val="000000"/>
+          <w:sz w:val="19"/>
+          <w:szCs w:val="19"/>
+        </w:rPr>
+        <w:t>ApplicationDbContext</w:t>
+      </w:r>
+      <w:proofErr w:type="spellEnd"/>
+    </w:p>
+    <w:p>
+      <w:pPr>
+        <w:rPr>
+          <w:rFonts w:ascii="Cascadia Mono" w:hAnsi="Cascadia Mono" w:cs="Cascadia Mono"/>
+          <w:color w:val="000000"/>
+          <w:sz w:val="19"/>
+          <w:szCs w:val="19"/>
+        </w:rPr>
+      </w:pPr>
+    </w:p>
+    <w:p>
+      <w:pPr>
+        <w:rPr>
+          <w:rFonts w:ascii="Cascadia Mono" w:hAnsi="Cascadia Mono" w:cs="Cascadia Mono"/>
+          <w:color w:val="000000"/>
+          <w:sz w:val="19"/>
+          <w:szCs w:val="19"/>
+        </w:rPr>
+      </w:pPr>
+      <w:r>
+        <w:rPr>
+          <w:rFonts w:ascii="Cascadia Mono" w:hAnsi="Cascadia Mono" w:cs="Cascadia Mono"/>
+          <w:color w:val="000000"/>
+          <w:sz w:val="19"/>
+          <w:szCs w:val="19"/>
+        </w:rPr>
+        <w:t xml:space="preserve">add-migration </w:t>
+      </w:r>
+      <w:proofErr w:type="spellStart"/>
+      <w:r>
+        <w:rPr>
+          <w:rFonts w:ascii="Cascadia Mono" w:hAnsi="Cascadia Mono" w:cs="Cascadia Mono"/>
+          <w:color w:val="000000"/>
+          <w:sz w:val="19"/>
+          <w:szCs w:val="19"/>
+        </w:rPr>
+        <w:t>FirstNameAndLastNameColumn</w:t>
+      </w:r>
+      <w:proofErr w:type="spellEnd"/>
+      <w:r>
+        <w:rPr>
+          <w:rFonts w:ascii="Cascadia Mono" w:hAnsi="Cascadia Mono" w:cs="Cascadia Mono"/>
+          <w:color w:val="000000"/>
+          <w:sz w:val="19"/>
+          <w:szCs w:val="19"/>
+        </w:rPr>
+        <w:t xml:space="preserve"> -verbose -context </w:t>
+      </w:r>
+      <w:proofErr w:type="spellStart"/>
+      <w:r>
+        <w:rPr>
+          <w:rFonts w:ascii="Cascadia Mono" w:hAnsi="Cascadia Mono" w:cs="Cascadia Mono"/>
+          <w:color w:val="000000"/>
+          <w:sz w:val="19"/>
+          <w:szCs w:val="19"/>
+        </w:rPr>
+        <w:t>ApplicationDbContext</w:t>
+      </w:r>
+      <w:proofErr w:type="spellEnd"/>
+    </w:p>
+    <w:p>
+      <w:pPr>
+        <w:rPr>
+          <w:rFonts w:ascii="Cascadia Mono" w:hAnsi="Cascadia Mono" w:cs="Cascadia Mono"/>
+          <w:color w:val="000000"/>
+          <w:sz w:val="19"/>
+          <w:szCs w:val="19"/>
+        </w:rPr>
+      </w:pPr>
+      <w:r>
+        <w:rPr>
+          <w:rFonts w:ascii="Cascadia Mono" w:hAnsi="Cascadia Mono" w:cs="Cascadia Mono"/>
+          <w:color w:val="000000"/>
+          <w:sz w:val="19"/>
+          <w:szCs w:val="19"/>
+        </w:rPr>
+        <w:t xml:space="preserve">add-migration </w:t>
+      </w:r>
+      <w:proofErr w:type="spellStart"/>
+      <w:r>
+        <w:rPr>
+          <w:rFonts w:ascii="Cascadia Mono" w:hAnsi="Cascadia Mono" w:cs="Cascadia Mono"/>
+          <w:color w:val="000000"/>
+          <w:sz w:val="19"/>
+          <w:szCs w:val="19"/>
+        </w:rPr>
+        <w:t>AddCouponTodb</w:t>
+      </w:r>
+      <w:proofErr w:type="spellEnd"/>
+    </w:p>
+    <w:p>
+      <w:pPr>
+        <w:rPr>
+          <w:rFonts w:ascii="Cascadia Mono" w:hAnsi="Cascadia Mono" w:cs="Cascadia Mono"/>
+          <w:color w:val="000000"/>
+          <w:sz w:val="19"/>
+          <w:szCs w:val="19"/>
+        </w:rPr>
+      </w:pPr>
+      <w:r>
+        <w:rPr>
+          <w:rFonts w:ascii="Cascadia Mono" w:hAnsi="Cascadia Mono" w:cs="Cascadia Mono"/>
+          <w:color w:val="000000"/>
+          <w:sz w:val="19"/>
+          <w:szCs w:val="19"/>
+        </w:rPr>
+        <w:t xml:space="preserve">add-migration </w:t>
+      </w:r>
+      <w:proofErr w:type="spellStart"/>
+      <w:r>
+        <w:rPr>
+          <w:rFonts w:ascii="Cascadia Mono" w:hAnsi="Cascadia Mono" w:cs="Cascadia Mono"/>
+          <w:color w:val="000000"/>
+          <w:sz w:val="19"/>
+          <w:szCs w:val="19"/>
+        </w:rPr>
+        <w:t>seedCouponDatabase</w:t>
+      </w:r>
+      <w:proofErr w:type="spellEnd"/>
+    </w:p>
+    <w:p>
+      <w:pPr>
+        <w:rPr>
+          <w:rFonts w:ascii="Cascadia Mono" w:hAnsi="Cascadia Mono" w:cs="Cascadia Mono"/>
+          <w:color w:val="000000"/>
+          <w:sz w:val="19"/>
+          <w:szCs w:val="19"/>
+        </w:rPr>
+      </w:pPr>
+      <w:proofErr w:type="spellStart"/>
+      <w:r>
+        <w:rPr>
+          <w:rFonts w:ascii="Cascadia Mono" w:hAnsi="Cascadia Mono" w:cs="Cascadia Mono"/>
+          <w:color w:val="000000"/>
+          <w:sz w:val="19"/>
+          <w:szCs w:val="19"/>
+        </w:rPr>
+        <w:t>Mango.MessageBus</w:t>
+      </w:r>
+      <w:proofErr w:type="spellEnd"/>
+      <w:r>
+        <w:rPr>
+          <w:rFonts w:ascii="Cascadia Mono" w:hAnsi="Cascadia Mono" w:cs="Cascadia Mono"/>
+          <w:color w:val="000000"/>
+          <w:sz w:val="19"/>
+          <w:szCs w:val="19"/>
+        </w:rPr>
+        <w:t>/</w:t>
+      </w:r>
+      <w:proofErr w:type="spellStart"/>
+      <w:r>
+        <w:rPr>
+          <w:rFonts w:ascii="Cascadia Mono" w:hAnsi="Cascadia Mono" w:cs="Cascadia Mono"/>
+          <w:color w:val="000000"/>
+          <w:sz w:val="19"/>
+          <w:szCs w:val="19"/>
+        </w:rPr>
+        <w:t>AzureServiceBusMessageBus.cs</w:t>
+      </w:r>
+      <w:proofErr w:type="spellEnd"/>
+    </w:p>
+    <w:p>
+      <w:pPr>
+        <w:rPr>
+          <w:rFonts w:ascii="Cascadia Mono" w:hAnsi="Cascadia Mono" w:cs="Cascadia Mono"/>
+          <w:color w:val="000000"/>
+          <w:sz w:val="19"/>
+          <w:szCs w:val="19"/>
+        </w:rPr>
+      </w:pPr>
+    </w:p>
+    <w:p>
+      <w:pPr>
+        <w:rPr>
+          <w:rFonts w:ascii="Cascadia Mono" w:hAnsi="Cascadia Mono" w:cs="Cascadia Mono"/>
+          <w:color w:val="000000"/>
+          <w:sz w:val="19"/>
+          <w:szCs w:val="19"/>
+        </w:rPr>
+      </w:pPr>
+      <w:r>
+        <w:rPr>
+          <w:rFonts w:ascii="Cascadia Mono" w:hAnsi="Cascadia Mono" w:cs="Cascadia Mono"/>
+          <w:color w:val="000000"/>
+          <w:sz w:val="19"/>
+          <w:szCs w:val="19"/>
+        </w:rPr>
+        <w:t xml:space="preserve">add-migration </w:t>
+      </w:r>
+      <w:proofErr w:type="spellStart"/>
       <w:r>
         <w:rPr>
           <w:rFonts w:ascii="Cascadia Mono" w:hAnsi="Cascadia Mono" w:cs="Cascadia Mono"/>
@@ -537,25 +760,37 @@
         </w:rPr>
         <w:t>pushOrderTableToDB</w:t>
       </w:r>
-    </w:p>
-    <w:p>
-      <w:pPr>
-        <w:rPr>
-          <w:rFonts w:ascii="Cascadia Mono" w:hAnsi="Cascadia Mono" w:cs="Cascadia Mono"/>
-          <w:color w:val="000000"/>
-          <w:sz w:val="19"/>
-          <w:szCs w:val="19"/>
-        </w:rPr>
-      </w:pPr>
-      <w:r>
-        <w:rPr>
-          <w:rFonts w:ascii="Cascadia Mono" w:hAnsi="Cascadia Mono" w:cs="Cascadia Mono"/>
-          <w:color w:val="000000"/>
-          <w:sz w:val="19"/>
-          <w:szCs w:val="19"/>
-        </w:rPr>
-        <w:t>update-databae</w:t>
-      </w:r>
+      <w:proofErr w:type="spellEnd"/>
+    </w:p>
+    <w:p>
+      <w:pPr>
+        <w:rPr>
+          <w:rFonts w:ascii="Cascadia Mono" w:hAnsi="Cascadia Mono" w:cs="Cascadia Mono"/>
+          <w:color w:val="000000"/>
+          <w:sz w:val="19"/>
+          <w:szCs w:val="19"/>
+        </w:rPr>
+      </w:pPr>
+      <w:r>
+        <w:rPr>
+          <w:rFonts w:ascii="Cascadia Mono" w:hAnsi="Cascadia Mono" w:cs="Cascadia Mono"/>
+          <w:color w:val="000000"/>
+          <w:sz w:val="19"/>
+          <w:szCs w:val="19"/>
+        </w:rPr>
+        <w:t>update-</w:t>
+      </w:r>
+      <w:proofErr w:type="spellStart"/>
+      <w:r>
+        <w:rPr>
+          <w:rFonts w:ascii="Cascadia Mono" w:hAnsi="Cascadia Mono" w:cs="Cascadia Mono"/>
+          <w:color w:val="000000"/>
+          <w:sz w:val="19"/>
+          <w:szCs w:val="19"/>
+        </w:rPr>
+        <w:t>databae</w:t>
+      </w:r>
+      <w:proofErr w:type="spellEnd"/>
     </w:p>
     <w:p>
       <w:pPr>

</xml_diff>